<commit_message>
Finished first page of thesis
</commit_message>
<xml_diff>
--- a/Bachelor's Thesis.docx
+++ b/Bachelor's Thesis.docx
@@ -86,7 +86,7 @@
       <w:pPr>
         <w:pStyle w:val="IndexTerms"/>
       </w:pPr>
-      <w:bookmarkStart w:id="1" w:name="PointTmp"/>
+      <w:bookmarkStart w:id="0" w:name="PointTmp"/>
       <w:r>
         <w:rPr>
           <w:i/>
@@ -118,10 +118,14 @@
       </w:r>
     </w:p>
     <w:p/>
-    <w:bookmarkEnd w:id="1"/>
+    <w:bookmarkEnd w:id="0"/>
     <w:p>
       <w:pPr>
         <w:pStyle w:val="Heading1"/>
+        <w:rPr>
+          <w:sz w:val="16"/>
+          <w:szCs w:val="16"/>
+        </w:rPr>
       </w:pPr>
       <w:r>
         <w:t>I</w:t>
@@ -136,42 +140,158 @@
     </w:p>
     <w:p>
       <w:pPr>
-        <w:pStyle w:val="Heading1"/>
-      </w:pPr>
-      <w:r>
-        <w:t>Project Objective</w:t>
+        <w:pStyle w:val="Text"/>
+        <w:keepNext/>
+        <w:framePr w:dropCap="drop" w:lines="2" w:wrap="auto" w:vAnchor="text" w:hAnchor="text" w:y="1"/>
+        <w:spacing w:line="480" w:lineRule="exact"/>
+        <w:ind w:firstLine="0"/>
+        <w:rPr>
+          <w:smallCaps/>
+          <w:position w:val="-3"/>
+          <w:sz w:val="56"/>
+          <w:szCs w:val="56"/>
+        </w:rPr>
+      </w:pPr>
+      <w:r>
+        <w:rPr>
+          <w:position w:val="-3"/>
+          <w:sz w:val="56"/>
+          <w:szCs w:val="56"/>
+        </w:rPr>
+        <w:t>A</w:t>
       </w:r>
     </w:p>
     <w:p>
-      <w:pPr>
-        <w:pStyle w:val="Heading1"/>
-      </w:pPr>
-      <w:r>
-        <w:t>Approach</w:t>
+      <w:r>
+        <w:t xml:space="preserve">uthor and web developer Peter Welch </w:t>
+      </w:r>
+      <w:r>
+        <w:t>maintains a blog</w:t>
+      </w:r>
+      <w:r>
+        <w:t xml:space="preserve"> about his experiences building web applications. Not one to be politically correct, he refers to the internet as “its own special hellscape” from a developer’s perspective [1]. There are many more problems and challenges a programmer faces writing web applications as opposed to traditional programs which are downloaded and installed for offline use. </w:t>
+      </w:r>
+      <w:r>
+        <w:t xml:space="preserve">Such challenges include optimizing code so web pages load quickly, maintaining compatibility for multiple, potentially outdated but still used browsers, and scaling applications to handle millions of users. However, the challenge this project will focus on is writing secure web applications. </w:t>
       </w:r>
     </w:p>
     <w:p>
       <w:pPr>
-        <w:pStyle w:val="Heading1"/>
-      </w:pPr>
-      <w:r>
-        <w:t>Project Features</w:t>
+        <w:ind w:firstLine="202"/>
+      </w:pPr>
+      <w:r>
+        <w:t xml:space="preserve">Most web developers do not start from scratch. Modern websites are built on preexisting frameworks provided by others. With choices ranging from development frameworks like ASP.NET and Ruby on Rails to Content Management Systems like </w:t>
+      </w:r>
+      <w:proofErr w:type="spellStart"/>
+      <w:r>
+        <w:t>Wix</w:t>
+      </w:r>
+      <w:proofErr w:type="spellEnd"/>
+      <w:r>
+        <w:t xml:space="preserve"> and </w:t>
+      </w:r>
+      <w:proofErr w:type="spellStart"/>
+      <w:r>
+        <w:t>SquareSpace</w:t>
+      </w:r>
+      <w:proofErr w:type="spellEnd"/>
+      <w:r>
+        <w:t>, web developers rarely have to build from scratch in 2016.</w:t>
       </w:r>
     </w:p>
     <w:p>
       <w:pPr>
-        <w:pStyle w:val="Heading1"/>
-      </w:pPr>
-      <w:r>
-        <w:t>Collecting Data</w:t>
+        <w:ind w:firstLine="202"/>
+      </w:pPr>
+      <w:r>
+        <w:t>Different Frameworks still have to handle common threats to the security of applications built on them. Regardless of the chosen framework, threats like S</w:t>
+      </w:r>
+      <w:r>
+        <w:t>QL i</w:t>
+      </w:r>
+      <w:r>
+        <w:t>njection and XSS attacks must still be considered. Frameworks can also have vulnerabilities specific to them like the ASP.NET POET vulnerability which jeopardizes the confidentiality of information stored in an ASP.NET application [2].</w:t>
       </w:r>
     </w:p>
     <w:p>
       <w:pPr>
-        <w:pStyle w:val="Heading1"/>
-      </w:pPr>
-      <w:r>
-        <w:t>Faith Integration</w:t>
+        <w:ind w:firstLine="202"/>
+      </w:pPr>
+      <w:r>
+        <w:tab/>
+        <w:t xml:space="preserve">To demonstrate cybersecurity threats that web developers face, </w:t>
+      </w:r>
+      <w:r>
+        <w:t xml:space="preserve">Dewhurst Security has developed the Damn Vulnerable Web App (DVWA). The DVWA is an intentionally vulnerable PHP/MySQL web app that allows penetration testers to hone their skills and developers see the kind of attacks that their applications can face. Such attacks include SQL injection, XSS attacks, command injection, file upload vulnerabilities, brute forcing, and more. </w:t>
+      </w:r>
+    </w:p>
+    <w:p/>
+    <w:p>
+      <w:r>
+        <w:rPr>
+          <w:noProof/>
+        </w:rPr>
+        <w:drawing>
+          <wp:inline distT="0" distB="0" distL="0" distR="0" wp14:anchorId="2E3A0CA9" wp14:editId="238025C8">
+            <wp:extent cx="3200400" cy="1798955"/>
+            <wp:effectExtent l="0" t="0" r="0" b="0"/>
+            <wp:docPr id="1" name="Picture 1"/>
+            <wp:cNvGraphicFramePr>
+              <a:graphicFrameLocks xmlns:a="http://schemas.openxmlformats.org/drawingml/2006/main" noChangeAspect="1"/>
+            </wp:cNvGraphicFramePr>
+            <a:graphic xmlns:a="http://schemas.openxmlformats.org/drawingml/2006/main">
+              <a:graphicData uri="http://schemas.openxmlformats.org/drawingml/2006/picture">
+                <pic:pic xmlns:pic="http://schemas.openxmlformats.org/drawingml/2006/picture">
+                  <pic:nvPicPr>
+                    <pic:cNvPr id="1" name="DVWA.png"/>
+                    <pic:cNvPicPr/>
+                  </pic:nvPicPr>
+                  <pic:blipFill>
+                    <a:blip r:embed="rId8">
+                      <a:extLst>
+                        <a:ext uri="{28A0092B-C50C-407E-A947-70E740481C1C}">
+                          <a14:useLocalDpi xmlns:a14="http://schemas.microsoft.com/office/drawing/2010/main" val="0"/>
+                        </a:ext>
+                      </a:extLst>
+                    </a:blip>
+                    <a:stretch>
+                      <a:fillRect/>
+                    </a:stretch>
+                  </pic:blipFill>
+                  <pic:spPr>
+                    <a:xfrm>
+                      <a:off x="0" y="0"/>
+                      <a:ext cx="3200400" cy="1798955"/>
+                    </a:xfrm>
+                    <a:prstGeom prst="rect">
+                      <a:avLst/>
+                    </a:prstGeom>
+                  </pic:spPr>
+                </pic:pic>
+              </a:graphicData>
+            </a:graphic>
+          </wp:inline>
+        </w:drawing>
+      </w:r>
+      <w:r>
+        <w:t xml:space="preserve"> </w:t>
+      </w:r>
+    </w:p>
+    <w:p/>
+    <w:p>
+      <w:pPr>
+        <w:rPr>
+          <w:b/>
+        </w:rPr>
+      </w:pPr>
+      <w:r>
+        <w:tab/>
+      </w:r>
+      <w:r>
+        <w:rPr>
+          <w:b/>
+        </w:rPr>
+        <w:t>Figure 1: The Damn Vulnerable Web App. This application, developed by Dewhurst Security, is used to demonstrate vulnerabilities in web applications that developers need to be aware of when building their applications. It also allows penetration testers to hone their skills without illegally hacking applications.</w:t>
       </w:r>
     </w:p>
     <w:p>
@@ -179,28 +299,143 @@
         <w:pStyle w:val="Heading1"/>
       </w:pPr>
       <w:r>
-        <w:t>Conclusion</w:t>
+        <w:t>Project Objective</w:t>
       </w:r>
     </w:p>
     <w:p>
       <w:pPr>
-        <w:pStyle w:val="ReferenceHead"/>
-      </w:pPr>
-      <w:r>
-        <w:t>References</w:t>
+        <w:ind w:firstLine="202"/>
+      </w:pPr>
+      <w:r>
+        <w:t>The DVWA is a great tool for demonstrating specific attacks that can occur against any web application. However, it does not take into account the role that frameworks play in the security of web applications. Only one version of the application exists which is written in PHP using a MySQL database. While that is a common combination of tools to use, it is far from the only combination.</w:t>
       </w:r>
     </w:p>
     <w:p>
       <w:pPr>
+        <w:ind w:firstLine="202"/>
+      </w:pPr>
+      <w:r>
+        <w:t>The goal of this project is to provide a proof-of-concept for an application like the DVWA built using a non-PHP framework. This will not be a complete application as developing a complete application will take more time than can be given in a single semester. However, a proof-of-concept will be given in the form of an application that demonstrates a few of the most common attacks and how to secure against them. Data and test cases will also be provided to demonstrate the improved security of an application when it is coded to the standards given by the framework provider.</w:t>
+      </w:r>
+    </w:p>
+    <w:p>
+      <w:pPr>
+        <w:pStyle w:val="Heading1"/>
+      </w:pPr>
+      <w:r>
+        <w:lastRenderedPageBreak/>
+        <w:t>Approach</w:t>
+      </w:r>
+      <w:r>
+        <w:t xml:space="preserve"> </w:t>
+      </w:r>
+      <w:bookmarkStart w:id="1" w:name="_GoBack"/>
+      <w:bookmarkEnd w:id="1"/>
+    </w:p>
+    <w:p>
+      <w:pPr>
+        <w:pStyle w:val="Heading2"/>
+      </w:pPr>
+      <w:r>
+        <w:t>Choosing a Framework and Database</w:t>
+      </w:r>
+    </w:p>
+    <w:p>
+      <w:pPr>
+        <w:pStyle w:val="Heading2"/>
+      </w:pPr>
+      <w:r>
+        <w:t>Which Attacks to Demonstrate</w:t>
+      </w:r>
+    </w:p>
+    <w:p/>
+    <w:p>
+      <w:pPr>
+        <w:pStyle w:val="Heading1"/>
+      </w:pPr>
+    </w:p>
+    <w:p/>
+    <w:p>
+      <w:pPr>
+        <w:pStyle w:val="Heading1"/>
+      </w:pPr>
+      <w:r>
+        <w:t>Collecting Data</w:t>
+      </w:r>
+    </w:p>
+    <w:p>
+      <w:pPr>
+        <w:pStyle w:val="Heading1"/>
+      </w:pPr>
+      <w:r>
+        <w:t>Faith Integration</w:t>
+      </w:r>
+    </w:p>
+    <w:p>
+      <w:pPr>
+        <w:pStyle w:val="Heading1"/>
+      </w:pPr>
+      <w:r>
+        <w:t>Conclusion</w:t>
+      </w:r>
+    </w:p>
+    <w:p>
+      <w:pPr>
+        <w:pStyle w:val="ReferenceHead"/>
+      </w:pPr>
+      <w:r>
+        <w:t>References</w:t>
+      </w:r>
+    </w:p>
+    <w:p>
+      <w:pPr>
         <w:pStyle w:val="References"/>
-        <w:numPr>
-          <w:ilvl w:val="0"/>
-          <w:numId w:val="0"/>
-        </w:numPr>
-      </w:pPr>
+      </w:pPr>
+      <w:r>
+        <w:t>P. Welch, "Programming Sucks," in Still Drinking, 2014. [Online]. Available: https://www.stilldrinking.org/programming-sucks. Accessed: Nov. 28, 2016.</w:t>
+      </w:r>
+    </w:p>
+    <w:p>
+      <w:pPr>
+        <w:pStyle w:val="References"/>
+        <w:rPr>
+          <w:rStyle w:val="selectable"/>
+        </w:rPr>
+      </w:pPr>
+      <w:r>
+        <w:rPr>
+          <w:rStyle w:val="selectable"/>
+        </w:rPr>
+        <w:t>Microsoft, "Microsoft security bulletin MS10-070 - important," 2010. [Online]. Available: https://technet.microsoft.com/library/security/ms10-070. Accessed: Nov. 28, 2016.</w:t>
+      </w:r>
+    </w:p>
+    <w:p>
+      <w:pPr>
+        <w:pStyle w:val="References"/>
+      </w:pPr>
+      <w:r>
+        <w:t xml:space="preserve">J. Williams and D. </w:t>
+      </w:r>
+      <w:proofErr w:type="spellStart"/>
+      <w:r>
+        <w:t>Wichers</w:t>
+      </w:r>
+      <w:proofErr w:type="spellEnd"/>
+      <w:r>
+        <w:t xml:space="preserve">. OWASP top 10 2013: The Ten Most Critical Web Application Security Risks. </w:t>
+      </w:r>
+      <w:r>
+        <w:rPr>
+          <w:i/>
+        </w:rPr>
+        <w:t>OWASP Foundation</w:t>
+      </w:r>
+      <w:r>
+        <w:t>, April 2013</w:t>
+      </w:r>
     </w:p>
     <w:sectPr>
-      <w:headerReference w:type="default" r:id="rId8"/>
+      <w:headerReference w:type="default" r:id="rId9"/>
       <w:type w:val="continuous"/>
       <w:pgSz w:w="12240" w:h="15840" w:code="1"/>
       <w:pgMar w:top="1008" w:right="936" w:bottom="1008" w:left="936" w:header="432" w:footer="432" w:gutter="0"/>
@@ -250,7 +485,10 @@
         <w:t xml:space="preserve">This paper was submitted for review on </w:t>
       </w:r>
       <w:r>
-        <w:t>December 1, 2016</w:t>
+        <w:t>December 5</w:t>
+      </w:r>
+      <w:r>
+        <w:t>, 2016</w:t>
       </w:r>
       <w:r>
         <w:t xml:space="preserve"> to Dr. Jeffrey Humphries, Associate Professor of Computer Science at Covenant College in Lookout Mount</w:t>
@@ -269,8 +507,6 @@
       <w:r>
         <w:t>nickgilbert1994@gmail.com</w:t>
       </w:r>
-      <w:bookmarkStart w:id="0" w:name="_GoBack"/>
-      <w:bookmarkEnd w:id="0"/>
       <w:r>
         <w:t>).</w:t>
       </w:r>
@@ -303,7 +539,7 @@
       <w:rPr>
         <w:noProof/>
       </w:rPr>
-      <w:t>1</w:t>
+      <w:t>2</w:t>
     </w:r>
     <w:r>
       <w:fldChar w:fldCharType="end"/>
@@ -3443,7 +3679,7 @@
 </file>
 
 <file path=customXml/itemProps1.xml><?xml version="1.0" encoding="utf-8"?>
-<ds:datastoreItem xmlns:ds="http://schemas.openxmlformats.org/officeDocument/2006/customXml" ds:itemID="{852B1003-309D-4AEF-A5B9-6C04143C3E5A}">
+<ds:datastoreItem xmlns:ds="http://schemas.openxmlformats.org/officeDocument/2006/customXml" ds:itemID="{49710FBE-4E73-4E84-8D50-24A434CECDA2}">
   <ds:schemaRefs>
     <ds:schemaRef ds:uri="http://schemas.openxmlformats.org/officeDocument/2006/bibliography"/>
   </ds:schemaRefs>

</xml_diff>

<commit_message>
Revert "Finished first page of thesis"
This reverts commit 446619e92b313ac24fb1dcab6ae42105f7d467b5.
</commit_message>
<xml_diff>
--- a/Bachelor's Thesis.docx
+++ b/Bachelor's Thesis.docx
@@ -86,7 +86,7 @@
       <w:pPr>
         <w:pStyle w:val="IndexTerms"/>
       </w:pPr>
-      <w:bookmarkStart w:id="0" w:name="PointTmp"/>
+      <w:bookmarkStart w:id="1" w:name="PointTmp"/>
       <w:r>
         <w:rPr>
           <w:i/>
@@ -118,14 +118,10 @@
       </w:r>
     </w:p>
     <w:p/>
-    <w:bookmarkEnd w:id="0"/>
+    <w:bookmarkEnd w:id="1"/>
     <w:p>
       <w:pPr>
         <w:pStyle w:val="Heading1"/>
-        <w:rPr>
-          <w:sz w:val="16"/>
-          <w:szCs w:val="16"/>
-        </w:rPr>
       </w:pPr>
       <w:r>
         <w:t>I</w:t>
@@ -140,158 +136,42 @@
     </w:p>
     <w:p>
       <w:pPr>
-        <w:pStyle w:val="Text"/>
-        <w:keepNext/>
-        <w:framePr w:dropCap="drop" w:lines="2" w:wrap="auto" w:vAnchor="text" w:hAnchor="text" w:y="1"/>
-        <w:spacing w:line="480" w:lineRule="exact"/>
-        <w:ind w:firstLine="0"/>
-        <w:rPr>
-          <w:smallCaps/>
-          <w:position w:val="-3"/>
-          <w:sz w:val="56"/>
-          <w:szCs w:val="56"/>
-        </w:rPr>
-      </w:pPr>
-      <w:r>
-        <w:rPr>
-          <w:position w:val="-3"/>
-          <w:sz w:val="56"/>
-          <w:szCs w:val="56"/>
-        </w:rPr>
-        <w:t>A</w:t>
+        <w:pStyle w:val="Heading1"/>
+      </w:pPr>
+      <w:r>
+        <w:t>Project Objective</w:t>
       </w:r>
     </w:p>
     <w:p>
-      <w:r>
-        <w:t xml:space="preserve">uthor and web developer Peter Welch </w:t>
-      </w:r>
-      <w:r>
-        <w:t>maintains a blog</w:t>
-      </w:r>
-      <w:r>
-        <w:t xml:space="preserve"> about his experiences building web applications. Not one to be politically correct, he refers to the internet as “its own special hellscape” from a developer’s perspective [1]. There are many more problems and challenges a programmer faces writing web applications as opposed to traditional programs which are downloaded and installed for offline use. </w:t>
-      </w:r>
-      <w:r>
-        <w:t xml:space="preserve">Such challenges include optimizing code so web pages load quickly, maintaining compatibility for multiple, potentially outdated but still used browsers, and scaling applications to handle millions of users. However, the challenge this project will focus on is writing secure web applications. </w:t>
+      <w:pPr>
+        <w:pStyle w:val="Heading1"/>
+      </w:pPr>
+      <w:r>
+        <w:t>Approach</w:t>
       </w:r>
     </w:p>
     <w:p>
       <w:pPr>
-        <w:ind w:firstLine="202"/>
-      </w:pPr>
-      <w:r>
-        <w:t xml:space="preserve">Most web developers do not start from scratch. Modern websites are built on preexisting frameworks provided by others. With choices ranging from development frameworks like ASP.NET and Ruby on Rails to Content Management Systems like </w:t>
-      </w:r>
-      <w:proofErr w:type="spellStart"/>
-      <w:r>
-        <w:t>Wix</w:t>
-      </w:r>
-      <w:proofErr w:type="spellEnd"/>
-      <w:r>
-        <w:t xml:space="preserve"> and </w:t>
-      </w:r>
-      <w:proofErr w:type="spellStart"/>
-      <w:r>
-        <w:t>SquareSpace</w:t>
-      </w:r>
-      <w:proofErr w:type="spellEnd"/>
-      <w:r>
-        <w:t>, web developers rarely have to build from scratch in 2016.</w:t>
+        <w:pStyle w:val="Heading1"/>
+      </w:pPr>
+      <w:r>
+        <w:t>Project Features</w:t>
       </w:r>
     </w:p>
     <w:p>
       <w:pPr>
-        <w:ind w:firstLine="202"/>
-      </w:pPr>
-      <w:r>
-        <w:t>Different Frameworks still have to handle common threats to the security of applications built on them. Regardless of the chosen framework, threats like S</w:t>
-      </w:r>
-      <w:r>
-        <w:t>QL i</w:t>
-      </w:r>
-      <w:r>
-        <w:t>njection and XSS attacks must still be considered. Frameworks can also have vulnerabilities specific to them like the ASP.NET POET vulnerability which jeopardizes the confidentiality of information stored in an ASP.NET application [2].</w:t>
+        <w:pStyle w:val="Heading1"/>
+      </w:pPr>
+      <w:r>
+        <w:t>Collecting Data</w:t>
       </w:r>
     </w:p>
     <w:p>
       <w:pPr>
-        <w:ind w:firstLine="202"/>
-      </w:pPr>
-      <w:r>
-        <w:tab/>
-        <w:t xml:space="preserve">To demonstrate cybersecurity threats that web developers face, </w:t>
-      </w:r>
-      <w:r>
-        <w:t xml:space="preserve">Dewhurst Security has developed the Damn Vulnerable Web App (DVWA). The DVWA is an intentionally vulnerable PHP/MySQL web app that allows penetration testers to hone their skills and developers see the kind of attacks that their applications can face. Such attacks include SQL injection, XSS attacks, command injection, file upload vulnerabilities, brute forcing, and more. </w:t>
-      </w:r>
-    </w:p>
-    <w:p/>
-    <w:p>
-      <w:r>
-        <w:rPr>
-          <w:noProof/>
-        </w:rPr>
-        <w:drawing>
-          <wp:inline distT="0" distB="0" distL="0" distR="0" wp14:anchorId="2E3A0CA9" wp14:editId="238025C8">
-            <wp:extent cx="3200400" cy="1798955"/>
-            <wp:effectExtent l="0" t="0" r="0" b="0"/>
-            <wp:docPr id="1" name="Picture 1"/>
-            <wp:cNvGraphicFramePr>
-              <a:graphicFrameLocks xmlns:a="http://schemas.openxmlformats.org/drawingml/2006/main" noChangeAspect="1"/>
-            </wp:cNvGraphicFramePr>
-            <a:graphic xmlns:a="http://schemas.openxmlformats.org/drawingml/2006/main">
-              <a:graphicData uri="http://schemas.openxmlformats.org/drawingml/2006/picture">
-                <pic:pic xmlns:pic="http://schemas.openxmlformats.org/drawingml/2006/picture">
-                  <pic:nvPicPr>
-                    <pic:cNvPr id="1" name="DVWA.png"/>
-                    <pic:cNvPicPr/>
-                  </pic:nvPicPr>
-                  <pic:blipFill>
-                    <a:blip r:embed="rId8">
-                      <a:extLst>
-                        <a:ext uri="{28A0092B-C50C-407E-A947-70E740481C1C}">
-                          <a14:useLocalDpi xmlns:a14="http://schemas.microsoft.com/office/drawing/2010/main" val="0"/>
-                        </a:ext>
-                      </a:extLst>
-                    </a:blip>
-                    <a:stretch>
-                      <a:fillRect/>
-                    </a:stretch>
-                  </pic:blipFill>
-                  <pic:spPr>
-                    <a:xfrm>
-                      <a:off x="0" y="0"/>
-                      <a:ext cx="3200400" cy="1798955"/>
-                    </a:xfrm>
-                    <a:prstGeom prst="rect">
-                      <a:avLst/>
-                    </a:prstGeom>
-                  </pic:spPr>
-                </pic:pic>
-              </a:graphicData>
-            </a:graphic>
-          </wp:inline>
-        </w:drawing>
-      </w:r>
-      <w:r>
-        <w:t xml:space="preserve"> </w:t>
-      </w:r>
-    </w:p>
-    <w:p/>
-    <w:p>
-      <w:pPr>
-        <w:rPr>
-          <w:b/>
-        </w:rPr>
-      </w:pPr>
-      <w:r>
-        <w:tab/>
-      </w:r>
-      <w:r>
-        <w:rPr>
-          <w:b/>
-        </w:rPr>
-        <w:t>Figure 1: The Damn Vulnerable Web App. This application, developed by Dewhurst Security, is used to demonstrate vulnerabilities in web applications that developers need to be aware of when building their applications. It also allows penetration testers to hone their skills without illegally hacking applications.</w:t>
+        <w:pStyle w:val="Heading1"/>
+      </w:pPr>
+      <w:r>
+        <w:t>Faith Integration</w:t>
       </w:r>
     </w:p>
     <w:p>
@@ -299,143 +179,28 @@
         <w:pStyle w:val="Heading1"/>
       </w:pPr>
       <w:r>
-        <w:t>Project Objective</w:t>
+        <w:t>Conclusion</w:t>
       </w:r>
     </w:p>
     <w:p>
       <w:pPr>
-        <w:ind w:firstLine="202"/>
-      </w:pPr>
-      <w:r>
-        <w:t>The DVWA is a great tool for demonstrating specific attacks that can occur against any web application. However, it does not take into account the role that frameworks play in the security of web applications. Only one version of the application exists which is written in PHP using a MySQL database. While that is a common combination of tools to use, it is far from the only combination.</w:t>
+        <w:pStyle w:val="ReferenceHead"/>
+      </w:pPr>
+      <w:r>
+        <w:t>References</w:t>
       </w:r>
     </w:p>
     <w:p>
       <w:pPr>
-        <w:ind w:firstLine="202"/>
-      </w:pPr>
-      <w:r>
-        <w:t>The goal of this project is to provide a proof-of-concept for an application like the DVWA built using a non-PHP framework. This will not be a complete application as developing a complete application will take more time than can be given in a single semester. However, a proof-of-concept will be given in the form of an application that demonstrates a few of the most common attacks and how to secure against them. Data and test cases will also be provided to demonstrate the improved security of an application when it is coded to the standards given by the framework provider.</w:t>
-      </w:r>
-    </w:p>
-    <w:p>
-      <w:pPr>
-        <w:pStyle w:val="Heading1"/>
-      </w:pPr>
-      <w:r>
-        <w:lastRenderedPageBreak/>
-        <w:t>Approach</w:t>
-      </w:r>
-      <w:r>
-        <w:t xml:space="preserve"> </w:t>
-      </w:r>
-      <w:bookmarkStart w:id="1" w:name="_GoBack"/>
-      <w:bookmarkEnd w:id="1"/>
-    </w:p>
-    <w:p>
-      <w:pPr>
-        <w:pStyle w:val="Heading2"/>
-      </w:pPr>
-      <w:r>
-        <w:t>Choosing a Framework and Database</w:t>
-      </w:r>
-    </w:p>
-    <w:p>
-      <w:pPr>
-        <w:pStyle w:val="Heading2"/>
-      </w:pPr>
-      <w:r>
-        <w:t>Which Attacks to Demonstrate</w:t>
-      </w:r>
-    </w:p>
-    <w:p/>
-    <w:p>
-      <w:pPr>
-        <w:pStyle w:val="Heading1"/>
-      </w:pPr>
-    </w:p>
-    <w:p/>
-    <w:p>
-      <w:pPr>
-        <w:pStyle w:val="Heading1"/>
-      </w:pPr>
-      <w:r>
-        <w:t>Collecting Data</w:t>
-      </w:r>
-    </w:p>
-    <w:p>
-      <w:pPr>
-        <w:pStyle w:val="Heading1"/>
-      </w:pPr>
-      <w:r>
-        <w:t>Faith Integration</w:t>
-      </w:r>
-    </w:p>
-    <w:p>
-      <w:pPr>
-        <w:pStyle w:val="Heading1"/>
-      </w:pPr>
-      <w:r>
-        <w:t>Conclusion</w:t>
-      </w:r>
-    </w:p>
-    <w:p>
-      <w:pPr>
-        <w:pStyle w:val="ReferenceHead"/>
-      </w:pPr>
-      <w:r>
-        <w:t>References</w:t>
-      </w:r>
-    </w:p>
-    <w:p>
-      <w:pPr>
         <w:pStyle w:val="References"/>
-      </w:pPr>
-      <w:r>
-        <w:t>P. Welch, "Programming Sucks," in Still Drinking, 2014. [Online]. Available: https://www.stilldrinking.org/programming-sucks. Accessed: Nov. 28, 2016.</w:t>
-      </w:r>
-    </w:p>
-    <w:p>
-      <w:pPr>
-        <w:pStyle w:val="References"/>
-        <w:rPr>
-          <w:rStyle w:val="selectable"/>
-        </w:rPr>
-      </w:pPr>
-      <w:r>
-        <w:rPr>
-          <w:rStyle w:val="selectable"/>
-        </w:rPr>
-        <w:t>Microsoft, "Microsoft security bulletin MS10-070 - important," 2010. [Online]. Available: https://technet.microsoft.com/library/security/ms10-070. Accessed: Nov. 28, 2016.</w:t>
-      </w:r>
-    </w:p>
-    <w:p>
-      <w:pPr>
-        <w:pStyle w:val="References"/>
-      </w:pPr>
-      <w:r>
-        <w:t xml:space="preserve">J. Williams and D. </w:t>
-      </w:r>
-      <w:proofErr w:type="spellStart"/>
-      <w:r>
-        <w:t>Wichers</w:t>
-      </w:r>
-      <w:proofErr w:type="spellEnd"/>
-      <w:r>
-        <w:t xml:space="preserve">. OWASP top 10 2013: The Ten Most Critical Web Application Security Risks. </w:t>
-      </w:r>
-      <w:r>
-        <w:rPr>
-          <w:i/>
-        </w:rPr>
-        <w:t>OWASP Foundation</w:t>
-      </w:r>
-      <w:r>
-        <w:t>, April 2013</w:t>
-      </w:r>
+        <w:numPr>
+          <w:ilvl w:val="0"/>
+          <w:numId w:val="0"/>
+        </w:numPr>
+      </w:pPr>
     </w:p>
     <w:sectPr>
-      <w:headerReference w:type="default" r:id="rId9"/>
+      <w:headerReference w:type="default" r:id="rId8"/>
       <w:type w:val="continuous"/>
       <w:pgSz w:w="12240" w:h="15840" w:code="1"/>
       <w:pgMar w:top="1008" w:right="936" w:bottom="1008" w:left="936" w:header="432" w:footer="432" w:gutter="0"/>
@@ -485,10 +250,7 @@
         <w:t xml:space="preserve">This paper was submitted for review on </w:t>
       </w:r>
       <w:r>
-        <w:t>December 5</w:t>
-      </w:r>
-      <w:r>
-        <w:t>, 2016</w:t>
+        <w:t>December 1, 2016</w:t>
       </w:r>
       <w:r>
         <w:t xml:space="preserve"> to Dr. Jeffrey Humphries, Associate Professor of Computer Science at Covenant College in Lookout Mount</w:t>
@@ -507,6 +269,8 @@
       <w:r>
         <w:t>nickgilbert1994@gmail.com</w:t>
       </w:r>
+      <w:bookmarkStart w:id="0" w:name="_GoBack"/>
+      <w:bookmarkEnd w:id="0"/>
       <w:r>
         <w:t>).</w:t>
       </w:r>
@@ -539,7 +303,7 @@
       <w:rPr>
         <w:noProof/>
       </w:rPr>
-      <w:t>2</w:t>
+      <w:t>1</w:t>
     </w:r>
     <w:r>
       <w:fldChar w:fldCharType="end"/>
@@ -3679,7 +3443,7 @@
 </file>
 
 <file path=customXml/itemProps1.xml><?xml version="1.0" encoding="utf-8"?>
-<ds:datastoreItem xmlns:ds="http://schemas.openxmlformats.org/officeDocument/2006/customXml" ds:itemID="{49710FBE-4E73-4E84-8D50-24A434CECDA2}">
+<ds:datastoreItem xmlns:ds="http://schemas.openxmlformats.org/officeDocument/2006/customXml" ds:itemID="{852B1003-309D-4AEF-A5B9-6C04143C3E5A}">
   <ds:schemaRefs>
     <ds:schemaRef ds:uri="http://schemas.openxmlformats.org/officeDocument/2006/bibliography"/>
   </ds:schemaRefs>

</xml_diff>

<commit_message>
Progress on thesis, bug fixes
</commit_message>
<xml_diff>
--- a/Bachelor's Thesis.docx
+++ b/Bachelor's Thesis.docx
@@ -317,6 +317,17 @@
       <w:r>
         <w:t>The goal of this project is to provide a proof-of-concept for an application like the DVWA built using a non-PHP framework. This will not be a complete application as developing a complete application will take more time than can be given in a single semester. However, a proof-of-concept will be given in the form of an application that demonstrates a few of the most common attacks and how to secure against them. Data and test cases will also be provided to demonstrate the improved security of an application when it is coded to the standards given by the framework provider.</w:t>
       </w:r>
+      <w:r>
+        <w:t xml:space="preserve"> The project is called </w:t>
+      </w:r>
+      <w:proofErr w:type="gramStart"/>
+      <w:r>
+        <w:t>Vulnerable</w:t>
+      </w:r>
+      <w:proofErr w:type="gramEnd"/>
+      <w:r>
+        <w:t xml:space="preserve"> .NET App (VDNA).</w:t>
+      </w:r>
     </w:p>
     <w:p>
       <w:pPr>
@@ -343,7 +354,13 @@
         <w:ind w:firstLine="202"/>
       </w:pPr>
       <w:r>
-        <w:t xml:space="preserve">Ideally, a version of the DVWA would exist for every framework and database combination used today. However, writing one for every such combination would go well beyond the time allotted for this project. Hopefully as an inspiration to start building versions in other frameworks, this project is built on Microsoft’s ASP.NET framework (www.asp.net). ASP.NET has become the second most popular language of the web after PHP [3]. </w:t>
+        <w:t xml:space="preserve">Ideally, a version of the DVWA would exist for every framework and database combination used today. However, writing one for every such combination would go well beyond the time allotted for this project. Hopefully as an inspiration to start building versions in other frameworks, </w:t>
+      </w:r>
+      <w:r>
+        <w:t>the VDNA</w:t>
+      </w:r>
+      <w:r>
+        <w:t xml:space="preserve"> is built on Microsoft’s ASP.NET framework (www.asp.net). ASP.NET has become the second most popular language of the web after PHP [3]. </w:t>
       </w:r>
     </w:p>
     <w:p/>
@@ -447,12 +464,13 @@
         <w:ind w:firstLine="202"/>
       </w:pPr>
       <w:r>
-        <w:t>ASP.NET is compatible with most relat</w:t>
-      </w:r>
-      <w:bookmarkStart w:id="1" w:name="_GoBack"/>
-      <w:bookmarkEnd w:id="1"/>
-      <w:r>
-        <w:t>ional databases, but many developers choose to work with Microsoft’s SQL Server. Therefore, the database used in this project is SQL Server 2014.</w:t>
+        <w:t xml:space="preserve">ASP.NET is compatible with most relational databases, but many developers choose to work with Microsoft’s SQL Server. Therefore, the database </w:t>
+      </w:r>
+      <w:r>
+        <w:t>VDNA uses</w:t>
+      </w:r>
+      <w:r>
+        <w:t xml:space="preserve"> is SQL Server 2014.</w:t>
       </w:r>
     </w:p>
     <w:p>
@@ -585,7 +603,13 @@
         <w:ind w:firstLine="202"/>
       </w:pPr>
       <w:r>
-        <w:t>Another form of broken authentication, and the form demonstrating in this project, is brute-forcing into an account. Typically, brute-forcing is a last resort for a hacker. However, if a login screen has no preventative measures and a user chooses a weak password, a user can brute force their way into an account.</w:t>
+        <w:t xml:space="preserve">Another form of broken authentication, and the form </w:t>
+      </w:r>
+      <w:r>
+        <w:t>demonstrated by VDNA</w:t>
+      </w:r>
+      <w:r>
+        <w:t>, is brute-forcing into an account. Typically, brute-forcing is a last resort for a hacker. However, if a login screen has no preventative measures and a user chooses a weak password, a user can brute force their way into an account.</w:t>
       </w:r>
     </w:p>
     <w:p>
@@ -609,7 +633,13 @@
         <w:ind w:firstLine="202"/>
       </w:pPr>
       <w:r>
-        <w:t>There are two types of XSS attacks. The first is stored XSS where the results of an attack are not immediately viewable to the user but the application is altered in some way internally. The other type, and the type demonstrated in this project, is reflected XSS attacks where the user can see the results of a script injection. The type of XSS an application is vulnerable to depends on the context in which user input is processed.</w:t>
+        <w:t xml:space="preserve">There are two types of XSS attacks. The first is stored XSS where the results of an attack are not immediately viewable to the user but the application is altered in some way internally. The other type, and the type demonstrated </w:t>
+      </w:r>
+      <w:r>
+        <w:t>by VDNA</w:t>
+      </w:r>
+      <w:r>
+        <w:t>, is reflected XSS attacks where the user can see the results of a script injection. The type of XSS an application is vulnerable to depends on the context in which user input is processed.</w:t>
       </w:r>
     </w:p>
     <w:p>
@@ -653,6 +683,105 @@
       <w:r>
         <w:t xml:space="preserve"> </w:t>
       </w:r>
+      <w:r>
+        <w:t>The speed at which a project is developed can be sharply reduced by poor project organization. In the face of that problem, the philosophy of Model-View-Controller (MVC) has risen [5]. ASP.NET provides a template geared toward that philosophy which was used to build this project.</w:t>
+      </w:r>
+    </w:p>
+    <w:p>
+      <w:pPr>
+        <w:ind w:firstLine="202"/>
+      </w:pPr>
+      <w:r>
+        <w:t xml:space="preserve">The model of the application represents the data stored within it. </w:t>
+      </w:r>
+      <w:r>
+        <w:t>In the case of VDNA, the model is made up of C# classes representing the tables of the database. Each instance of those classes is a record stored in the corresponding table. Working with models that way bypasses the need for user-declared SQL connections which helps secure ASP.NET applications from SQL Injection</w:t>
+      </w:r>
+    </w:p>
+    <w:p>
+      <w:pPr>
+        <w:ind w:firstLine="202"/>
+      </w:pPr>
+      <w:r>
+        <w:t>The views shown by VDNA are the web pages rendered to the user. Views display information from the model as well as provide the interface through which the user can provide input to the controller.</w:t>
+      </w:r>
+    </w:p>
+    <w:p>
+      <w:pPr>
+        <w:ind w:firstLine="202"/>
+      </w:pPr>
+      <w:r>
+        <w:t>The controllers for VDNA take user input and operate on the model based on that input. The logic for the attack pages, as well as generating and manipulating the database, is contained in the controllers.</w:t>
+      </w:r>
+    </w:p>
+    <w:p/>
+    <w:p>
+      <w:r>
+        <w:rPr>
+          <w:noProof/>
+        </w:rPr>
+        <w:drawing>
+          <wp:inline distT="0" distB="0" distL="0" distR="0" wp14:anchorId="01713177" wp14:editId="2D737570">
+            <wp:extent cx="2333625" cy="3800475"/>
+            <wp:effectExtent l="0" t="0" r="9525" b="9525"/>
+            <wp:docPr id="2" name="Picture 2"/>
+            <wp:cNvGraphicFramePr>
+              <a:graphicFrameLocks xmlns:a="http://schemas.openxmlformats.org/drawingml/2006/main" noChangeAspect="1"/>
+            </wp:cNvGraphicFramePr>
+            <a:graphic xmlns:a="http://schemas.openxmlformats.org/drawingml/2006/main">
+              <a:graphicData uri="http://schemas.openxmlformats.org/drawingml/2006/picture">
+                <pic:pic xmlns:pic="http://schemas.openxmlformats.org/drawingml/2006/picture">
+                  <pic:nvPicPr>
+                    <pic:cNvPr id="2" name="Capture.JPG"/>
+                    <pic:cNvPicPr/>
+                  </pic:nvPicPr>
+                  <pic:blipFill>
+                    <a:blip r:embed="rId11">
+                      <a:extLst>
+                        <a:ext uri="{28A0092B-C50C-407E-A947-70E740481C1C}">
+                          <a14:useLocalDpi xmlns:a14="http://schemas.microsoft.com/office/drawing/2010/main" val="0"/>
+                        </a:ext>
+                      </a:extLst>
+                    </a:blip>
+                    <a:stretch>
+                      <a:fillRect/>
+                    </a:stretch>
+                  </pic:blipFill>
+                  <pic:spPr>
+                    <a:xfrm>
+                      <a:off x="0" y="0"/>
+                      <a:ext cx="2333625" cy="3800475"/>
+                    </a:xfrm>
+                    <a:prstGeom prst="rect">
+                      <a:avLst/>
+                    </a:prstGeom>
+                  </pic:spPr>
+                </pic:pic>
+              </a:graphicData>
+            </a:graphic>
+          </wp:inline>
+        </w:drawing>
+      </w:r>
+    </w:p>
+    <w:p/>
+    <w:p>
+      <w:pPr>
+        <w:rPr>
+          <w:b/>
+        </w:rPr>
+      </w:pPr>
+      <w:r>
+        <w:rPr>
+          <w:b/>
+        </w:rPr>
+        <w:t xml:space="preserve">Figure 3: The file structure for the VDNA with the MVC files shown. The model is made up of C# classes correlating to the SQL Server database. The views display the models </w:t>
+      </w:r>
+      <w:r>
+        <w:rPr>
+          <w:b/>
+        </w:rPr>
+        <w:t>to the user and provide the interface through which users feed input to the controllers.</w:t>
+      </w:r>
     </w:p>
     <w:p>
       <w:pPr>
@@ -664,6 +793,107 @@
     </w:p>
     <w:p>
       <w:pPr>
+        <w:ind w:left="202" w:firstLine="202"/>
+      </w:pPr>
+      <w:r>
+        <w:t xml:space="preserve">The database </w:t>
+      </w:r>
+      <w:r>
+        <w:t>is based off of Microsoft’s ASP.NET Identity library. ASP.NET Identity provides the required infrastructure for user accounts in ASP.NET applications. Each user account is uniquely identified by its ID which acts as the primary key in most of the other tables.</w:t>
+      </w:r>
+    </w:p>
+    <w:p>
+      <w:pPr>
+        <w:ind w:left="202" w:firstLine="202"/>
+      </w:pPr>
+    </w:p>
+    <w:p>
+      <w:r>
+        <w:rPr>
+          <w:noProof/>
+        </w:rPr>
+        <w:drawing>
+          <wp:inline distT="0" distB="0" distL="0" distR="0" wp14:anchorId="22B448B5" wp14:editId="3C6AD51B">
+            <wp:extent cx="3200400" cy="3565525"/>
+            <wp:effectExtent l="0" t="0" r="0" b="0"/>
+            <wp:docPr id="4" name="Picture 4"/>
+            <wp:cNvGraphicFramePr>
+              <a:graphicFrameLocks xmlns:a="http://schemas.openxmlformats.org/drawingml/2006/main" noChangeAspect="1"/>
+            </wp:cNvGraphicFramePr>
+            <a:graphic xmlns:a="http://schemas.openxmlformats.org/drawingml/2006/main">
+              <a:graphicData uri="http://schemas.openxmlformats.org/drawingml/2006/picture">
+                <pic:pic xmlns:pic="http://schemas.openxmlformats.org/drawingml/2006/picture">
+                  <pic:nvPicPr>
+                    <pic:cNvPr id="4" name="Capture.JPG"/>
+                    <pic:cNvPicPr/>
+                  </pic:nvPicPr>
+                  <pic:blipFill>
+                    <a:blip r:embed="rId12">
+                      <a:extLst>
+                        <a:ext uri="{28A0092B-C50C-407E-A947-70E740481C1C}">
+                          <a14:useLocalDpi xmlns:a14="http://schemas.microsoft.com/office/drawing/2010/main" val="0"/>
+                        </a:ext>
+                      </a:extLst>
+                    </a:blip>
+                    <a:stretch>
+                      <a:fillRect/>
+                    </a:stretch>
+                  </pic:blipFill>
+                  <pic:spPr>
+                    <a:xfrm>
+                      <a:off x="0" y="0"/>
+                      <a:ext cx="3200400" cy="3565525"/>
+                    </a:xfrm>
+                    <a:prstGeom prst="rect">
+                      <a:avLst/>
+                    </a:prstGeom>
+                  </pic:spPr>
+                </pic:pic>
+              </a:graphicData>
+            </a:graphic>
+          </wp:inline>
+        </w:drawing>
+      </w:r>
+    </w:p>
+    <w:p/>
+    <w:p>
+      <w:pPr>
+        <w:rPr>
+          <w:b/>
+        </w:rPr>
+      </w:pPr>
+      <w:r>
+        <w:rPr>
+          <w:b/>
+        </w:rPr>
+        <w:t>Figure 4: The database diagram for the SQL Server 2014 database used by the VDNA. The database is normalized to BCNF and provides the tables necessary for the application to have user accounts. It also provides the different security level options for the application. Finally, it lets users store credit card data which acts as sample data for the attacks.</w:t>
+      </w:r>
+    </w:p>
+    <w:p>
+      <w:pPr>
+        <w:rPr>
+          <w:b/>
+        </w:rPr>
+      </w:pPr>
+    </w:p>
+    <w:p>
+      <w:pPr>
+        <w:ind w:firstLine="202"/>
+      </w:pPr>
+      <w:r>
+        <w:t xml:space="preserve">The database is normalized to BCNF. Each user account has a username (which is the email address) and password with which they can log in. The </w:t>
+      </w:r>
+      <w:proofErr w:type="spellStart"/>
+      <w:r>
+        <w:t>SecuritySettings</w:t>
+      </w:r>
+      <w:proofErr w:type="spellEnd"/>
+      <w:r>
+        <w:t xml:space="preserve"> table stores two strings, “low” and “high”, to tell the attack pages how difficult to make each attack. An admin user is created by default and every other registered user has user-level permissions.</w:t>
+      </w:r>
+    </w:p>
+    <w:p>
+      <w:pPr>
         <w:pStyle w:val="Heading2"/>
       </w:pPr>
       <w:r>
@@ -672,19 +902,467 @@
     </w:p>
     <w:p>
       <w:pPr>
+        <w:ind w:firstLine="202"/>
+      </w:pPr>
+      <w:r>
+        <w:t xml:space="preserve">The views provided by the VDNA consist of instruction pages, a home page that provides a starting point, and the attack pages. Each attack page provides an explanation of what attack the page demonstrates and a realistic scenario through which to demonstrate it. </w:t>
+      </w:r>
+    </w:p>
+    <w:p>
+      <w:pPr>
+        <w:ind w:firstLine="202"/>
+      </w:pPr>
+      <w:r>
+        <w:t xml:space="preserve">As specified by the philosophy of MVC, the views show the appropriate parts of the model to the user depending on the page they are on. The views also provide an interface through </w:t>
+      </w:r>
+      <w:r>
+        <w:lastRenderedPageBreak/>
+        <w:t>which the user can conduct the attacks the VDNA demonstrates.</w:t>
+      </w:r>
+    </w:p>
+    <w:p>
+      <w:pPr>
         <w:pStyle w:val="Heading2"/>
       </w:pPr>
       <w:r>
         <w:t>Security Level</w:t>
       </w:r>
     </w:p>
+    <w:p>
+      <w:pPr>
+        <w:ind w:firstLine="202"/>
+      </w:pPr>
+      <w:r>
+        <w:t xml:space="preserve">Finally, the VDNA provides two different security levels to test. The low setting </w:t>
+      </w:r>
+      <w:r>
+        <w:t>tells the application to execute insecure code to process the input given to each view. The low setting is akin to an ASP.NET application poorly developed from a security perspective. Test cases are provided that successfully exploit each attack when the security is set to low.</w:t>
+      </w:r>
+    </w:p>
+    <w:p>
+      <w:pPr>
+        <w:ind w:firstLine="202"/>
+      </w:pPr>
+      <w:r>
+        <w:t>On the other hand, the high security setting tells the application to use code written to Microsoft’s standards of security [6].</w:t>
+      </w:r>
+      <w:r>
+        <w:t xml:space="preserve"> Theoretically, only zero-day attacks should succeed against the attack pages when the security level is set to high. </w:t>
+      </w:r>
+    </w:p>
+    <w:p>
+      <w:pPr>
+        <w:pStyle w:val="Heading1"/>
+      </w:pPr>
+      <w:r>
+        <w:t>Collecting Data</w:t>
+      </w:r>
+    </w:p>
+    <w:p>
+      <w:pPr>
+        <w:pStyle w:val="Heading2"/>
+      </w:pPr>
+      <w:r>
+        <w:t>SQL Injection</w:t>
+      </w:r>
+    </w:p>
+    <w:p>
+      <w:pPr>
+        <w:ind w:firstLine="202"/>
+      </w:pPr>
+      <w:r>
+        <w:t xml:space="preserve">The greatest threat to web applications as ranked by OWASP, Injection, is demonstrated by VDNA in the form of SQL Injection. The SQL Injection view displays a form through which the signed-in user can add a credit card to associate with their account. </w:t>
+      </w:r>
+    </w:p>
+    <w:p>
+      <w:pPr>
+        <w:ind w:firstLine="202"/>
+      </w:pPr>
+      <w:r>
+        <w:t xml:space="preserve">If the security is set to low, a </w:t>
+      </w:r>
+      <w:proofErr w:type="spellStart"/>
+      <w:r>
+        <w:t>SQLConnection</w:t>
+      </w:r>
+      <w:proofErr w:type="spellEnd"/>
+      <w:r>
+        <w:t xml:space="preserve"> object is used in the controller to process the user’s input. The input is not checked beforehand leaving the application vulnerable to SQL Injection. If the security is set to high, a </w:t>
+      </w:r>
+      <w:proofErr w:type="spellStart"/>
+      <w:r>
+        <w:t>DBContext</w:t>
+      </w:r>
+      <w:proofErr w:type="spellEnd"/>
+      <w:r>
+        <w:t xml:space="preserve"> object is used to update the database through the credit card model class. </w:t>
+      </w:r>
+    </w:p>
     <w:p/>
     <w:p>
-      <w:pPr>
-        <w:pStyle w:val="Heading1"/>
-      </w:pPr>
-      <w:r>
-        <w:t>Collecting Data</w:t>
+      <w:r>
+        <w:rPr>
+          <w:noProof/>
+        </w:rPr>
+        <w:drawing>
+          <wp:inline distT="0" distB="0" distL="0" distR="0" wp14:anchorId="09623D9A" wp14:editId="4032C33B">
+            <wp:extent cx="3200400" cy="1280795"/>
+            <wp:effectExtent l="0" t="0" r="0" b="0"/>
+            <wp:docPr id="5" name="Picture 5"/>
+            <wp:cNvGraphicFramePr>
+              <a:graphicFrameLocks xmlns:a="http://schemas.openxmlformats.org/drawingml/2006/main" noChangeAspect="1"/>
+            </wp:cNvGraphicFramePr>
+            <a:graphic xmlns:a="http://schemas.openxmlformats.org/drawingml/2006/main">
+              <a:graphicData uri="http://schemas.openxmlformats.org/drawingml/2006/picture">
+                <pic:pic xmlns:pic="http://schemas.openxmlformats.org/drawingml/2006/picture">
+                  <pic:nvPicPr>
+                    <pic:cNvPr id="5" name="Capture.JPG"/>
+                    <pic:cNvPicPr/>
+                  </pic:nvPicPr>
+                  <pic:blipFill>
+                    <a:blip r:embed="rId13">
+                      <a:extLst>
+                        <a:ext uri="{28A0092B-C50C-407E-A947-70E740481C1C}">
+                          <a14:useLocalDpi xmlns:a14="http://schemas.microsoft.com/office/drawing/2010/main" val="0"/>
+                        </a:ext>
+                      </a:extLst>
+                    </a:blip>
+                    <a:stretch>
+                      <a:fillRect/>
+                    </a:stretch>
+                  </pic:blipFill>
+                  <pic:spPr>
+                    <a:xfrm>
+                      <a:off x="0" y="0"/>
+                      <a:ext cx="3200400" cy="1280795"/>
+                    </a:xfrm>
+                    <a:prstGeom prst="rect">
+                      <a:avLst/>
+                    </a:prstGeom>
+                  </pic:spPr>
+                </pic:pic>
+              </a:graphicData>
+            </a:graphic>
+          </wp:inline>
+        </w:drawing>
+      </w:r>
+    </w:p>
+    <w:p>
+      <w:r>
+        <w:rPr>
+          <w:b/>
+        </w:rPr>
+        <w:t>Figure 5: The view for the SQL Injection demo. This page simulates a form which allows a user to associate a credit card with their account.</w:t>
+      </w:r>
+    </w:p>
+    <w:p>
+      <w:pPr>
+        <w:ind w:firstLine="202"/>
+      </w:pPr>
+    </w:p>
+    <w:p>
+      <w:pPr>
+        <w:ind w:firstLine="202"/>
+      </w:pPr>
+      <w:r>
+        <w:t xml:space="preserve">The test cases in table one are used to demonstrate the benefit of using the </w:t>
+      </w:r>
+      <w:proofErr w:type="spellStart"/>
+      <w:r>
+        <w:t>DBContext</w:t>
+      </w:r>
+      <w:proofErr w:type="spellEnd"/>
+      <w:r>
+        <w:t xml:space="preserve"> over a </w:t>
+      </w:r>
+      <w:proofErr w:type="spellStart"/>
+      <w:r>
+        <w:t>SQLConnection</w:t>
+      </w:r>
+      <w:proofErr w:type="spellEnd"/>
+      <w:r>
+        <w:t>.</w:t>
+      </w:r>
+    </w:p>
+    <w:p>
+      <w:pPr>
+        <w:ind w:firstLine="202"/>
+      </w:pPr>
+    </w:p>
+    <w:tbl>
+      <w:tblPr>
+        <w:tblStyle w:val="TableGrid"/>
+        <w:tblW w:w="0" w:type="auto"/>
+        <w:tblLook w:val="04A0" w:firstRow="1" w:lastRow="0" w:firstColumn="1" w:lastColumn="0" w:noHBand="0" w:noVBand="1"/>
+      </w:tblPr>
+      <w:tblGrid>
+        <w:gridCol w:w="1903"/>
+        <w:gridCol w:w="1781"/>
+        <w:gridCol w:w="1572"/>
+      </w:tblGrid>
+      <w:tr>
+        <w:tc>
+          <w:tcPr>
+            <w:tcW w:w="1810" w:type="dxa"/>
+          </w:tcPr>
+          <w:p>
+            <w:pPr>
+              <w:jc w:val="center"/>
+              <w:rPr>
+                <w:b/>
+                <w:u w:val="single"/>
+              </w:rPr>
+            </w:pPr>
+            <w:r>
+              <w:rPr>
+                <w:b/>
+                <w:u w:val="single"/>
+              </w:rPr>
+              <w:t>Input</w:t>
+            </w:r>
+          </w:p>
+        </w:tc>
+        <w:tc>
+          <w:tcPr>
+            <w:tcW w:w="1837" w:type="dxa"/>
+          </w:tcPr>
+          <w:p>
+            <w:pPr>
+              <w:jc w:val="center"/>
+              <w:rPr>
+                <w:b/>
+                <w:u w:val="single"/>
+              </w:rPr>
+            </w:pPr>
+            <w:r>
+              <w:rPr>
+                <w:b/>
+                <w:u w:val="single"/>
+              </w:rPr>
+              <w:t>Result (Low)</w:t>
+            </w:r>
+          </w:p>
+        </w:tc>
+        <w:tc>
+          <w:tcPr>
+            <w:tcW w:w="1609" w:type="dxa"/>
+          </w:tcPr>
+          <w:p>
+            <w:pPr>
+              <w:jc w:val="center"/>
+              <w:rPr>
+                <w:b/>
+                <w:u w:val="single"/>
+              </w:rPr>
+            </w:pPr>
+            <w:r>
+              <w:rPr>
+                <w:b/>
+                <w:u w:val="single"/>
+              </w:rPr>
+              <w:t>Result (High)</w:t>
+            </w:r>
+          </w:p>
+        </w:tc>
+      </w:tr>
+      <w:tr>
+        <w:tc>
+          <w:tcPr>
+            <w:tcW w:w="1810" w:type="dxa"/>
+          </w:tcPr>
+          <w:p>
+            <w:r>
+              <w:t>1111222233334444</w:t>
+            </w:r>
+          </w:p>
+        </w:tc>
+        <w:tc>
+          <w:tcPr>
+            <w:tcW w:w="1837" w:type="dxa"/>
+          </w:tcPr>
+          <w:p>
+            <w:r>
+              <w:t>No Attack</w:t>
+            </w:r>
+          </w:p>
+        </w:tc>
+        <w:tc>
+          <w:tcPr>
+            <w:tcW w:w="1609" w:type="dxa"/>
+          </w:tcPr>
+          <w:p>
+            <w:r>
+              <w:t>No Attack</w:t>
+            </w:r>
+          </w:p>
+        </w:tc>
+      </w:tr>
+      <w:tr>
+        <w:tc>
+          <w:tcPr>
+            <w:tcW w:w="1810" w:type="dxa"/>
+          </w:tcPr>
+          <w:p>
+            <w:r>
+              <w:t>1111222233334444</w:t>
+            </w:r>
+            <w:r>
+              <w:t>'</w:t>
+            </w:r>
+            <w:r>
+              <w:t xml:space="preserve"> --</w:t>
+            </w:r>
+          </w:p>
+        </w:tc>
+        <w:tc>
+          <w:tcPr>
+            <w:tcW w:w="1837" w:type="dxa"/>
+          </w:tcPr>
+          <w:p>
+            <w:r>
+              <w:t>Invalid SQL Error</w:t>
+            </w:r>
+          </w:p>
+        </w:tc>
+        <w:tc>
+          <w:tcPr>
+            <w:tcW w:w="1609" w:type="dxa"/>
+          </w:tcPr>
+          <w:p>
+            <w:r>
+              <w:t>Dangerous Input Error</w:t>
+            </w:r>
+          </w:p>
+        </w:tc>
+      </w:tr>
+      <w:tr>
+        <w:tc>
+          <w:tcPr>
+            <w:tcW w:w="1810" w:type="dxa"/>
+          </w:tcPr>
+          <w:p>
+            <w:r>
+              <w:t>1111222233334444', '111', '20160801'); --</w:t>
+            </w:r>
+          </w:p>
+        </w:tc>
+        <w:tc>
+          <w:tcPr>
+            <w:tcW w:w="1837" w:type="dxa"/>
+          </w:tcPr>
+          <w:p>
+            <w:r>
+              <w:t>Record inserted</w:t>
+            </w:r>
+          </w:p>
+          <w:p>
+            <w:r>
+              <w:t>Attack successful</w:t>
+            </w:r>
+          </w:p>
+        </w:tc>
+        <w:tc>
+          <w:tcPr>
+            <w:tcW w:w="1609" w:type="dxa"/>
+          </w:tcPr>
+          <w:p>
+            <w:r>
+              <w:t>Dangerous Input Error</w:t>
+            </w:r>
+          </w:p>
+        </w:tc>
+      </w:tr>
+      <w:tr>
+        <w:tc>
+          <w:tcPr>
+            <w:tcW w:w="1810" w:type="dxa"/>
+          </w:tcPr>
+          <w:p>
+            <w:r>
+              <w:t xml:space="preserve">1111222233334444', '111', '20160801'); </w:t>
+            </w:r>
+            <w:r>
+              <w:t xml:space="preserve">DROP TABLE </w:t>
+            </w:r>
+            <w:proofErr w:type="spellStart"/>
+            <w:r>
+              <w:t>CreditCards</w:t>
+            </w:r>
+            <w:proofErr w:type="spellEnd"/>
+            <w:r>
+              <w:t xml:space="preserve">; </w:t>
+            </w:r>
+            <w:r>
+              <w:t>--</w:t>
+            </w:r>
+          </w:p>
+        </w:tc>
+        <w:tc>
+          <w:tcPr>
+            <w:tcW w:w="1837" w:type="dxa"/>
+          </w:tcPr>
+          <w:p>
+            <w:r>
+              <w:t>Record inserted, table dropped</w:t>
+            </w:r>
+          </w:p>
+          <w:p>
+            <w:r>
+              <w:t>Attack successful</w:t>
+            </w:r>
+          </w:p>
+        </w:tc>
+        <w:tc>
+          <w:tcPr>
+            <w:tcW w:w="1609" w:type="dxa"/>
+          </w:tcPr>
+          <w:p>
+            <w:r>
+              <w:t>Dangerous Input Error</w:t>
+            </w:r>
+          </w:p>
+        </w:tc>
+      </w:tr>
+    </w:tbl>
+    <w:p/>
+    <w:p>
+      <w:pPr>
+        <w:rPr>
+          <w:b/>
+        </w:rPr>
+      </w:pPr>
+      <w:r>
+        <w:rPr>
+          <w:b/>
+        </w:rPr>
+        <w:t xml:space="preserve">Table 1: The test cases given to the SQL Injection view and </w:t>
+      </w:r>
+    </w:p>
+    <w:p>
+      <w:pPr>
+        <w:rPr>
+          <w:b/>
+        </w:rPr>
+      </w:pPr>
+      <w:proofErr w:type="gramStart"/>
+      <w:r>
+        <w:rPr>
+          <w:b/>
+        </w:rPr>
+        <w:t>the</w:t>
+      </w:r>
+      <w:proofErr w:type="gramEnd"/>
+      <w:r>
+        <w:rPr>
+          <w:b/>
+        </w:rPr>
+        <w:t xml:space="preserve"> result</w:t>
+      </w:r>
+      <w:r>
+        <w:rPr>
+          <w:b/>
+        </w:rPr>
+        <w:t xml:space="preserve"> for each case.</w:t>
       </w:r>
     </w:p>
     <w:p>
@@ -692,7 +1370,313 @@
         <w:pStyle w:val="Heading2"/>
       </w:pPr>
       <w:r>
-        <w:t>SQL Injection</w:t>
+        <w:t>Cross-site Scripting (XSS)</w:t>
+      </w:r>
+    </w:p>
+    <w:p>
+      <w:pPr>
+        <w:ind w:firstLine="202"/>
+      </w:pPr>
+      <w:r>
+        <w:t>OWASP’s second-greatest threat, XSS attacks, are demonstrated by VDNA in the form of reflected XSS attacks. The XSS attack view displays a form throu</w:t>
+      </w:r>
+      <w:r>
+        <w:t>gh which the signed-in user can search for other registered users. If the security level is set to low, the form is vulnerable to XSS attacks. If it is set to high, the controller behind the view filters input for HTML tags.</w:t>
+      </w:r>
+    </w:p>
+    <w:p/>
+    <w:p>
+      <w:r>
+        <w:rPr>
+          <w:noProof/>
+        </w:rPr>
+        <w:drawing>
+          <wp:inline distT="0" distB="0" distL="0" distR="0" wp14:anchorId="00DF5994" wp14:editId="29C4CB20">
+            <wp:extent cx="3200400" cy="651510"/>
+            <wp:effectExtent l="0" t="0" r="0" b="0"/>
+            <wp:docPr id="6" name="Picture 6"/>
+            <wp:cNvGraphicFramePr>
+              <a:graphicFrameLocks xmlns:a="http://schemas.openxmlformats.org/drawingml/2006/main" noChangeAspect="1"/>
+            </wp:cNvGraphicFramePr>
+            <a:graphic xmlns:a="http://schemas.openxmlformats.org/drawingml/2006/main">
+              <a:graphicData uri="http://schemas.openxmlformats.org/drawingml/2006/picture">
+                <pic:pic xmlns:pic="http://schemas.openxmlformats.org/drawingml/2006/picture">
+                  <pic:nvPicPr>
+                    <pic:cNvPr id="6" name="Capture.JPG"/>
+                    <pic:cNvPicPr/>
+                  </pic:nvPicPr>
+                  <pic:blipFill>
+                    <a:blip r:embed="rId14">
+                      <a:extLst>
+                        <a:ext uri="{28A0092B-C50C-407E-A947-70E740481C1C}">
+                          <a14:useLocalDpi xmlns:a14="http://schemas.microsoft.com/office/drawing/2010/main" val="0"/>
+                        </a:ext>
+                      </a:extLst>
+                    </a:blip>
+                    <a:stretch>
+                      <a:fillRect/>
+                    </a:stretch>
+                  </pic:blipFill>
+                  <pic:spPr>
+                    <a:xfrm>
+                      <a:off x="0" y="0"/>
+                      <a:ext cx="3200400" cy="651510"/>
+                    </a:xfrm>
+                    <a:prstGeom prst="rect">
+                      <a:avLst/>
+                    </a:prstGeom>
+                  </pic:spPr>
+                </pic:pic>
+              </a:graphicData>
+            </a:graphic>
+          </wp:inline>
+        </w:drawing>
+      </w:r>
+      <w:r>
+        <w:t xml:space="preserve"> </w:t>
+      </w:r>
+    </w:p>
+    <w:p>
+      <w:r>
+        <w:rPr>
+          <w:b/>
+        </w:rPr>
+        <w:t>Figure 6: The view for the Reflected XSS demo. This page simulates a form which allows a user to search for other registered users in the application.</w:t>
+      </w:r>
+    </w:p>
+    <w:p/>
+    <w:p>
+      <w:r>
+        <w:tab/>
+        <w:t>The test cases in table two are used to demonstrate the benefit of filtering user input for dangerous input before it is processed.</w:t>
+      </w:r>
+    </w:p>
+    <w:p/>
+    <w:tbl>
+      <w:tblPr>
+        <w:tblStyle w:val="TableGrid"/>
+        <w:tblW w:w="0" w:type="auto"/>
+        <w:tblLook w:val="04A0" w:firstRow="1" w:lastRow="0" w:firstColumn="1" w:lastColumn="0" w:noHBand="0" w:noVBand="1"/>
+      </w:tblPr>
+      <w:tblGrid>
+        <w:gridCol w:w="1919"/>
+        <w:gridCol w:w="1781"/>
+        <w:gridCol w:w="1556"/>
+      </w:tblGrid>
+      <w:tr>
+        <w:tc>
+          <w:tcPr>
+            <w:tcW w:w="1919" w:type="dxa"/>
+          </w:tcPr>
+          <w:p>
+            <w:pPr>
+              <w:jc w:val="center"/>
+              <w:rPr>
+                <w:b/>
+                <w:u w:val="single"/>
+              </w:rPr>
+            </w:pPr>
+            <w:r>
+              <w:rPr>
+                <w:b/>
+                <w:u w:val="single"/>
+              </w:rPr>
+              <w:t>Input</w:t>
+            </w:r>
+          </w:p>
+        </w:tc>
+        <w:tc>
+          <w:tcPr>
+            <w:tcW w:w="1781" w:type="dxa"/>
+          </w:tcPr>
+          <w:p>
+            <w:pPr>
+              <w:jc w:val="center"/>
+              <w:rPr>
+                <w:b/>
+                <w:u w:val="single"/>
+              </w:rPr>
+            </w:pPr>
+            <w:r>
+              <w:rPr>
+                <w:b/>
+                <w:u w:val="single"/>
+              </w:rPr>
+              <w:t>Result (Low)</w:t>
+            </w:r>
+          </w:p>
+        </w:tc>
+        <w:tc>
+          <w:tcPr>
+            <w:tcW w:w="1556" w:type="dxa"/>
+          </w:tcPr>
+          <w:p>
+            <w:pPr>
+              <w:jc w:val="center"/>
+              <w:rPr>
+                <w:b/>
+                <w:u w:val="single"/>
+              </w:rPr>
+            </w:pPr>
+            <w:r>
+              <w:rPr>
+                <w:b/>
+                <w:u w:val="single"/>
+              </w:rPr>
+              <w:t>Result (High)</w:t>
+            </w:r>
+          </w:p>
+        </w:tc>
+      </w:tr>
+      <w:tr>
+        <w:tc>
+          <w:tcPr>
+            <w:tcW w:w="1919" w:type="dxa"/>
+          </w:tcPr>
+          <w:p>
+            <w:r>
+              <w:t>nick</w:t>
+            </w:r>
+          </w:p>
+        </w:tc>
+        <w:tc>
+          <w:tcPr>
+            <w:tcW w:w="1781" w:type="dxa"/>
+          </w:tcPr>
+          <w:p>
+            <w:r>
+              <w:t>No Attack</w:t>
+            </w:r>
+          </w:p>
+        </w:tc>
+        <w:tc>
+          <w:tcPr>
+            <w:tcW w:w="1556" w:type="dxa"/>
+          </w:tcPr>
+          <w:p>
+            <w:r>
+              <w:t>No Attack</w:t>
+            </w:r>
+          </w:p>
+        </w:tc>
+      </w:tr>
+      <w:tr>
+        <w:tc>
+          <w:tcPr>
+            <w:tcW w:w="1919" w:type="dxa"/>
+          </w:tcPr>
+          <w:p>
+            <w:r>
+              <w:t>&lt;script&gt;alert(“XSS”) &lt;/script&gt;</w:t>
+            </w:r>
+          </w:p>
+        </w:tc>
+        <w:tc>
+          <w:tcPr>
+            <w:tcW w:w="1781" w:type="dxa"/>
+          </w:tcPr>
+          <w:p>
+            <w:r>
+              <w:t>Alert box shown</w:t>
+            </w:r>
+          </w:p>
+          <w:p>
+            <w:r>
+              <w:t>Attack successful</w:t>
+            </w:r>
+          </w:p>
+        </w:tc>
+        <w:tc>
+          <w:tcPr>
+            <w:tcW w:w="1556" w:type="dxa"/>
+          </w:tcPr>
+          <w:p>
+            <w:r>
+              <w:t>&lt; &gt; stripped</w:t>
+            </w:r>
+          </w:p>
+          <w:p>
+            <w:r>
+              <w:t>Attack failed</w:t>
+            </w:r>
+          </w:p>
+        </w:tc>
+      </w:tr>
+      <w:tr>
+        <w:tc>
+          <w:tcPr>
+            <w:tcW w:w="1919" w:type="dxa"/>
+          </w:tcPr>
+          <w:p>
+            <w:r>
+              <w:t xml:space="preserve">nick </w:t>
+            </w:r>
+            <w:r>
+              <w:t>&lt;script&gt;</w:t>
+            </w:r>
+            <w:r>
+              <w:t xml:space="preserve"> </w:t>
+            </w:r>
+            <w:r>
+              <w:t>alert(“XSS”) &lt;/script&gt;</w:t>
+            </w:r>
+          </w:p>
+        </w:tc>
+        <w:tc>
+          <w:tcPr>
+            <w:tcW w:w="1781" w:type="dxa"/>
+          </w:tcPr>
+          <w:p>
+            <w:r>
+              <w:t>Search for nick</w:t>
+            </w:r>
+          </w:p>
+          <w:p>
+            <w:r>
+              <w:t>Alert box shown</w:t>
+            </w:r>
+          </w:p>
+          <w:p>
+            <w:r>
+              <w:t>Attack successful</w:t>
+            </w:r>
+          </w:p>
+        </w:tc>
+        <w:tc>
+          <w:tcPr>
+            <w:tcW w:w="1556" w:type="dxa"/>
+          </w:tcPr>
+          <w:p>
+            <w:r>
+              <w:t>&lt; &gt; stripped</w:t>
+            </w:r>
+          </w:p>
+          <w:p>
+            <w:r>
+              <w:t>Attack failed</w:t>
+            </w:r>
+          </w:p>
+        </w:tc>
+      </w:tr>
+    </w:tbl>
+    <w:p>
+      <w:pPr>
+        <w:rPr>
+          <w:b/>
+        </w:rPr>
+      </w:pPr>
+    </w:p>
+    <w:p>
+      <w:pPr>
+        <w:rPr>
+          <w:b/>
+        </w:rPr>
+      </w:pPr>
+      <w:r>
+        <w:rPr>
+          <w:b/>
+        </w:rPr>
+        <w:t>Table 2: The test cases given to the XSS Attack view and the result for each case.</w:t>
       </w:r>
     </w:p>
     <w:p>
@@ -700,17 +1684,234 @@
         <w:pStyle w:val="Heading2"/>
       </w:pPr>
       <w:r>
-        <w:t>Cross-site Scripting (XSS)</w:t>
-      </w:r>
-    </w:p>
-    <w:p>
-      <w:pPr>
-        <w:pStyle w:val="Heading2"/>
-      </w:pPr>
-      <w:r>
         <w:t>Brute Force Authentication</w:t>
       </w:r>
     </w:p>
+    <w:p>
+      <w:pPr>
+        <w:ind w:firstLine="202"/>
+      </w:pPr>
+      <w:r>
+        <w:t>Finally, the third threat listed by OWASP is poor implementation of authentication. To demonstrate this point, the VDNA has a login form that is vulnerable to brute-forcing login attempts. When the security level is set to low, the admin password is “</w:t>
+      </w:r>
+      <w:proofErr w:type="spellStart"/>
+      <w:r>
+        <w:t>mockingjay</w:t>
+      </w:r>
+      <w:proofErr w:type="spellEnd"/>
+      <w:r>
+        <w:t>”; a weak password. When the security level is high, the admin password is “</w:t>
+      </w:r>
+      <w:r>
+        <w:t>q1S2@fXZETG9433!2</w:t>
+      </w:r>
+      <w:r>
+        <w:t>”; a strong password</w:t>
+      </w:r>
+      <w:r>
+        <w:t xml:space="preserve"> rendering brute-forcing impossible</w:t>
+      </w:r>
+      <w:r>
+        <w:t>.</w:t>
+      </w:r>
+    </w:p>
+    <w:p/>
+    <w:p>
+      <w:r>
+        <w:rPr>
+          <w:noProof/>
+        </w:rPr>
+        <w:drawing>
+          <wp:inline distT="0" distB="0" distL="0" distR="0" wp14:anchorId="0337DD5F" wp14:editId="5CCD827F">
+            <wp:extent cx="3200400" cy="1141730"/>
+            <wp:effectExtent l="0" t="0" r="0" b="1270"/>
+            <wp:docPr id="7" name="Picture 7"/>
+            <wp:cNvGraphicFramePr>
+              <a:graphicFrameLocks xmlns:a="http://schemas.openxmlformats.org/drawingml/2006/main" noChangeAspect="1"/>
+            </wp:cNvGraphicFramePr>
+            <a:graphic xmlns:a="http://schemas.openxmlformats.org/drawingml/2006/main">
+              <a:graphicData uri="http://schemas.openxmlformats.org/drawingml/2006/picture">
+                <pic:pic xmlns:pic="http://schemas.openxmlformats.org/drawingml/2006/picture">
+                  <pic:nvPicPr>
+                    <pic:cNvPr id="7" name="Capture.JPG"/>
+                    <pic:cNvPicPr/>
+                  </pic:nvPicPr>
+                  <pic:blipFill>
+                    <a:blip r:embed="rId15">
+                      <a:extLst>
+                        <a:ext uri="{28A0092B-C50C-407E-A947-70E740481C1C}">
+                          <a14:useLocalDpi xmlns:a14="http://schemas.microsoft.com/office/drawing/2010/main" val="0"/>
+                        </a:ext>
+                      </a:extLst>
+                    </a:blip>
+                    <a:stretch>
+                      <a:fillRect/>
+                    </a:stretch>
+                  </pic:blipFill>
+                  <pic:spPr>
+                    <a:xfrm>
+                      <a:off x="0" y="0"/>
+                      <a:ext cx="3200400" cy="1141730"/>
+                    </a:xfrm>
+                    <a:prstGeom prst="rect">
+                      <a:avLst/>
+                    </a:prstGeom>
+                  </pic:spPr>
+                </pic:pic>
+              </a:graphicData>
+            </a:graphic>
+          </wp:inline>
+        </w:drawing>
+      </w:r>
+    </w:p>
+    <w:p>
+      <w:pPr>
+        <w:rPr>
+          <w:b/>
+        </w:rPr>
+      </w:pPr>
+    </w:p>
+    <w:p>
+      <w:pPr>
+        <w:rPr>
+          <w:b/>
+        </w:rPr>
+      </w:pPr>
+      <w:r>
+        <w:rPr>
+          <w:b/>
+        </w:rPr>
+        <w:t>Figure 7: The view for the broken authentication view. The page simulates a login form which is vulnerable to brute-force attacks.</w:t>
+      </w:r>
+    </w:p>
+    <w:p>
+      <w:pPr>
+        <w:rPr>
+          <w:b/>
+        </w:rPr>
+      </w:pPr>
+    </w:p>
+    <w:p>
+      <w:r>
+        <w:rPr>
+          <w:b/>
+        </w:rPr>
+        <w:tab/>
+      </w:r>
+      <w:r>
+        <w:t xml:space="preserve">It is typically a last resort, but when hackers decide to take the brute-force approach, a strong password is the best defense against the attack. </w:t>
+      </w:r>
+      <w:r>
+        <w:t>Malicious users have multiple tools at their disposal to brute-force login forms.</w:t>
+      </w:r>
+      <w:r>
+        <w:t xml:space="preserve"> The tool used to </w:t>
+      </w:r>
+      <w:r>
+        <w:lastRenderedPageBreak/>
+        <w:t>demonstrate the brute-force attack is THC-Hydra. The included bash script can be run on any Linux machine with THC-Hydra installed.</w:t>
+      </w:r>
+    </w:p>
+    <w:p/>
+    <w:tbl>
+      <w:tblPr>
+        <w:tblStyle w:val="TableGrid"/>
+        <w:tblW w:w="0" w:type="auto"/>
+        <w:tblLook w:val="04A0" w:firstRow="1" w:lastRow="0" w:firstColumn="1" w:lastColumn="0" w:noHBand="0" w:noVBand="1"/>
+      </w:tblPr>
+      <w:tblGrid>
+        <w:gridCol w:w="2628"/>
+        <w:gridCol w:w="2628"/>
+      </w:tblGrid>
+      <w:tr>
+        <w:tc>
+          <w:tcPr>
+            <w:tcW w:w="2628" w:type="dxa"/>
+          </w:tcPr>
+          <w:p>
+            <w:pPr>
+              <w:jc w:val="center"/>
+              <w:rPr>
+                <w:b/>
+                <w:u w:val="single"/>
+              </w:rPr>
+            </w:pPr>
+            <w:r>
+              <w:rPr>
+                <w:b/>
+                <w:u w:val="single"/>
+              </w:rPr>
+              <w:t>Security Level</w:t>
+            </w:r>
+          </w:p>
+        </w:tc>
+        <w:tc>
+          <w:tcPr>
+            <w:tcW w:w="2628" w:type="dxa"/>
+          </w:tcPr>
+          <w:p>
+            <w:pPr>
+              <w:jc w:val="center"/>
+              <w:rPr>
+                <w:b/>
+                <w:u w:val="single"/>
+              </w:rPr>
+            </w:pPr>
+            <w:r>
+              <w:rPr>
+                <w:b/>
+                <w:u w:val="single"/>
+              </w:rPr>
+              <w:t>Time to Brute-Force</w:t>
+            </w:r>
+          </w:p>
+        </w:tc>
+      </w:tr>
+      <w:tr>
+        <w:tc>
+          <w:tcPr>
+            <w:tcW w:w="2628" w:type="dxa"/>
+          </w:tcPr>
+          <w:p>
+            <w:r>
+              <w:t>Low</w:t>
+            </w:r>
+          </w:p>
+        </w:tc>
+        <w:tc>
+          <w:tcPr>
+            <w:tcW w:w="2628" w:type="dxa"/>
+          </w:tcPr>
+          <w:p>
+            <w:bookmarkStart w:id="1" w:name="_GoBack"/>
+            <w:bookmarkEnd w:id="1"/>
+          </w:p>
+        </w:tc>
+      </w:tr>
+      <w:tr>
+        <w:tc>
+          <w:tcPr>
+            <w:tcW w:w="2628" w:type="dxa"/>
+          </w:tcPr>
+          <w:p>
+            <w:r>
+              <w:t>High</w:t>
+            </w:r>
+          </w:p>
+        </w:tc>
+        <w:tc>
+          <w:tcPr>
+            <w:tcW w:w="2628" w:type="dxa"/>
+          </w:tcPr>
+          <w:p>
+            <w:r>
+              <w:t>Attack failed</w:t>
+            </w:r>
+          </w:p>
+        </w:tc>
+      </w:tr>
+    </w:tbl>
+    <w:p/>
     <w:p>
       <w:pPr>
         <w:pStyle w:val="Heading1"/>
@@ -816,19 +2017,31 @@
       </w:pPr>
       <w:r>
         <w:tab/>
-        <w:t>Microsoft, "Model-view-controller,</w:t>
-      </w:r>
-      <w:proofErr w:type="gramStart"/>
-      <w:r>
-        <w:t>".</w:t>
-      </w:r>
-      <w:proofErr w:type="gramEnd"/>
-      <w:r>
-        <w:t xml:space="preserve"> [Online]. Available: https://msdn.microsoft.com/en-us/library/ff649643.aspx. Accessed: Nov. 30, 2016.</w:t>
+        <w:t>Mi</w:t>
+      </w:r>
+      <w:r>
+        <w:t>crosoft, "Model-view-controller</w:t>
+      </w:r>
+      <w:r>
+        <w:t>". [Online]. Available: https://msdn.microsoft.com/en-us/library/ff649643.aspx. Accessed: Nov. 30, 2016.</w:t>
+      </w:r>
+    </w:p>
+    <w:p>
+      <w:pPr>
+        <w:pStyle w:val="References"/>
+      </w:pPr>
+      <w:r>
+        <w:t>Microsoft, "Basic security</w:t>
+      </w:r>
+      <w:r>
+        <w:t xml:space="preserve"> practices for web applications</w:t>
+      </w:r>
+      <w:r>
+        <w:t>". [Online]. Available: https://msdn.microsoft.com/en-us/library/zdh19h94.aspx. Accessed: Dec. 1, 2016.</w:t>
       </w:r>
     </w:p>
     <w:sectPr>
-      <w:headerReference w:type="default" r:id="rId11"/>
+      <w:headerReference w:type="default" r:id="rId16"/>
       <w:type w:val="continuous"/>
       <w:pgSz w:w="12240" w:h="15840" w:code="1"/>
       <w:pgMar w:top="1008" w:right="936" w:bottom="1008" w:left="936" w:header="432" w:footer="432" w:gutter="0"/>
@@ -932,7 +2145,7 @@
       <w:rPr>
         <w:noProof/>
       </w:rPr>
-      <w:t>3</w:t>
+      <w:t>5</w:t>
     </w:r>
     <w:r>
       <w:fldChar w:fldCharType="end"/>
@@ -3779,6 +4992,21 @@
       <w:contextualSpacing/>
     </w:pPr>
   </w:style>
+  <w:style w:type="table" w:styleId="TableGrid">
+    <w:name w:val="Table Grid"/>
+    <w:basedOn w:val="TableNormal"/>
+    <w:rsid w:val="003D25DC"/>
+    <w:tblPr>
+      <w:tblBorders>
+        <w:top w:val="single" w:sz="4" w:space="0" w:color="auto"/>
+        <w:left w:val="single" w:sz="4" w:space="0" w:color="auto"/>
+        <w:bottom w:val="single" w:sz="4" w:space="0" w:color="auto"/>
+        <w:right w:val="single" w:sz="4" w:space="0" w:color="auto"/>
+        <w:insideH w:val="single" w:sz="4" w:space="0" w:color="auto"/>
+        <w:insideV w:val="single" w:sz="4" w:space="0" w:color="auto"/>
+      </w:tblBorders>
+    </w:tblPr>
+  </w:style>
 </w:styles>
 </file>
 
@@ -4072,7 +5300,7 @@
 </file>
 
 <file path=customXml/itemProps1.xml><?xml version="1.0" encoding="utf-8"?>
-<ds:datastoreItem xmlns:ds="http://schemas.openxmlformats.org/officeDocument/2006/customXml" ds:itemID="{50EDADB4-E7A4-4590-A486-39F1252F31C9}">
+<ds:datastoreItem xmlns:ds="http://schemas.openxmlformats.org/officeDocument/2006/customXml" ds:itemID="{B78BF7A8-2D7C-438E-B0DC-76855B7303F9}">
   <ds:schemaRefs>
     <ds:schemaRef ds:uri="http://schemas.openxmlformats.org/officeDocument/2006/bibliography"/>
   </ds:schemaRefs>

</xml_diff>

<commit_message>
Edits to first two pages
</commit_message>
<xml_diff>
--- a/Bachelor's Thesis.docx
+++ b/Bachelor's Thesis.docx
@@ -78,7 +78,43 @@
         <w:t xml:space="preserve"> </w:t>
       </w:r>
       <w:r>
-        <w:t>Web based cyber-attacks are a major threat to any person or business with an online presence. Applications such as the Damn Vulnerable Web App exist to demonstrate the most common web attacks including SQL Injection, XSS attacks, and brute force attacks. While the DVWA is the go-to application for demonstrating attacks on PHP applications, there is no comparable application for ASP.NET. The goal of this project is to create a DVWA-like application built on ASP.NET.</w:t>
+        <w:t xml:space="preserve">Web based cyber-attacks are a </w:t>
+      </w:r>
+      <w:r>
+        <w:t>real</w:t>
+      </w:r>
+      <w:r>
+        <w:t xml:space="preserve"> threat to any person or business </w:t>
+      </w:r>
+      <w:r>
+        <w:t>that uses the internet</w:t>
+      </w:r>
+      <w:r>
+        <w:t xml:space="preserve">. Applications </w:t>
+      </w:r>
+      <w:r>
+        <w:t xml:space="preserve">like </w:t>
+      </w:r>
+      <w:r>
+        <w:t xml:space="preserve">the Damn Vulnerable Web App demonstrate common web attacks including SQL </w:t>
+      </w:r>
+      <w:r>
+        <w:t>i</w:t>
+      </w:r>
+      <w:r>
+        <w:t xml:space="preserve">njection, XSS attacks, and brute force attacks. While the DVWA is </w:t>
+      </w:r>
+      <w:r>
+        <w:t>useful for</w:t>
+      </w:r>
+      <w:r>
+        <w:t xml:space="preserve"> demonstrating attacks on PHP applications, there is no comparable application for ASP.NET. The goal of this project is to create </w:t>
+      </w:r>
+      <w:r>
+        <w:t>a DVWA-like application built with</w:t>
+      </w:r>
+      <w:r>
+        <w:t xml:space="preserve"> ASP.NET.</w:t>
       </w:r>
     </w:p>
     <w:p/>
@@ -166,13 +202,40 @@
         <w:t xml:space="preserve">uthor and web developer Peter Welch </w:t>
       </w:r>
       <w:r>
-        <w:t>maintains a blog</w:t>
-      </w:r>
-      <w:r>
-        <w:t xml:space="preserve"> about his experiences building web applications. Not one to be politically correct, he refers to the internet as “its own special hellscape” from a developer’s perspective [1]. There are many more problems and challenges a programmer faces writing web applications as opposed to traditional programs which are downloaded and installed for offline use. </w:t>
-      </w:r>
-      <w:r>
-        <w:t xml:space="preserve">Such challenges include optimizing code so web pages load quickly, maintaining compatibility for multiple, potentially outdated but still used browsers, and scaling applications to handle millions of users. However, the challenge this project will focus on is writing secure web applications. </w:t>
+        <w:t>keeps</w:t>
+      </w:r>
+      <w:r>
+        <w:t xml:space="preserve"> a blog</w:t>
+      </w:r>
+      <w:r>
+        <w:t xml:space="preserve"> about his experiences building web applications. Not one to be politically correct, he refers to the internet as “its own special hellscape” from a developer’s perspective [1]. </w:t>
+      </w:r>
+      <w:r>
+        <w:t>Writing a traditional program has challenges, but those challenges pale in comparison to writing web applications</w:t>
+      </w:r>
+      <w:r>
+        <w:t xml:space="preserve">. </w:t>
+      </w:r>
+      <w:r>
+        <w:t>Such challenges include optimizing code so web pages load quickly, maintaining compatibility for multiple, potentially outdated browsers, and scaling</w:t>
+      </w:r>
+      <w:r>
+        <w:t xml:space="preserve"> applications to handle thousands</w:t>
+      </w:r>
+      <w:r>
+        <w:t xml:space="preserve"> of users</w:t>
+      </w:r>
+      <w:r>
+        <w:t xml:space="preserve"> simultaneously</w:t>
+      </w:r>
+      <w:r>
+        <w:t xml:space="preserve">. </w:t>
+      </w:r>
+      <w:r>
+        <w:t>T</w:t>
+      </w:r>
+      <w:r>
+        <w:t xml:space="preserve">he challenge this project will focus on is writing secure web applications. </w:t>
       </w:r>
     </w:p>
     <w:p>
@@ -180,23 +243,28 @@
         <w:ind w:firstLine="202"/>
       </w:pPr>
       <w:r>
-        <w:t xml:space="preserve">Most web developers do not start from scratch. Modern websites are built on preexisting frameworks provided by others. With choices ranging from development frameworks like ASP.NET and Ruby on Rails to Content Management Systems like </w:t>
-      </w:r>
-      <w:proofErr w:type="spellStart"/>
-      <w:r>
-        <w:t>Wix</w:t>
-      </w:r>
-      <w:proofErr w:type="spellEnd"/>
-      <w:r>
-        <w:t xml:space="preserve"> and </w:t>
-      </w:r>
-      <w:proofErr w:type="spellStart"/>
-      <w:r>
-        <w:t>SquareSpace</w:t>
-      </w:r>
-      <w:proofErr w:type="spellEnd"/>
-      <w:r>
-        <w:t>, web developers rarely have to build from scratch in 2016.</w:t>
+        <w:t>When building a new project, modern</w:t>
+      </w:r>
+      <w:r>
+        <w:t xml:space="preserve"> web developers do not start from scratch. Modern websites are built on preexisting frameworks provided by others. With choices ranging from </w:t>
+      </w:r>
+      <w:r>
+        <w:t xml:space="preserve">full-featured </w:t>
+      </w:r>
+      <w:r>
+        <w:t>development frameworks like ASP.NET and Ruby on Rails to Content Management Systems like Wix and SquareSpace, web developers rarely have to build</w:t>
+      </w:r>
+      <w:r>
+        <w:t xml:space="preserve"> a website</w:t>
+      </w:r>
+      <w:r>
+        <w:t xml:space="preserve"> from </w:t>
+      </w:r>
+      <w:r>
+        <w:t>scratch today</w:t>
+      </w:r>
+      <w:r>
+        <w:t>.</w:t>
       </w:r>
     </w:p>
     <w:p>
@@ -204,13 +272,34 @@
         <w:ind w:firstLine="202"/>
       </w:pPr>
       <w:r>
-        <w:t>Different Frameworks still have to handle common threats to the security of applications built on them. Regardless of the chosen framework, threats like S</w:t>
-      </w:r>
-      <w:r>
-        <w:t>QL i</w:t>
-      </w:r>
-      <w:r>
-        <w:t>njection and XSS attacks must still be considered. Frameworks can also have vulnerabilities specific to them like the ASP.NET POET vulnerability which jeopardizes the confidentiality of information stored in an ASP.NET application [2].</w:t>
+        <w:t>Good f</w:t>
+      </w:r>
+      <w:r>
+        <w:t xml:space="preserve">rameworks </w:t>
+      </w:r>
+      <w:r>
+        <w:t>must</w:t>
+      </w:r>
+      <w:r>
+        <w:t xml:space="preserve"> handle common threats to the s</w:t>
+      </w:r>
+      <w:r>
+        <w:t>ecurity of applications built with</w:t>
+      </w:r>
+      <w:r>
+        <w:t xml:space="preserve"> them. </w:t>
+      </w:r>
+      <w:r>
+        <w:t>Those vulnerabilities can be universal, like XSS attacks and SQL injection, or</w:t>
+      </w:r>
+      <w:r>
+        <w:t xml:space="preserve"> vulnerabilities specific to </w:t>
+      </w:r>
+      <w:r>
+        <w:t>a framework</w:t>
+      </w:r>
+      <w:r>
+        <w:t xml:space="preserve"> like the ASP.NET POET vulnerability which jeopardizes the confidentiality of information stored in an ASP.NET application [2].</w:t>
       </w:r>
     </w:p>
     <w:p>
@@ -219,10 +308,52 @@
       </w:pPr>
       <w:r>
         <w:tab/>
-        <w:t xml:space="preserve">To demonstrate cybersecurity threats that web developers face, </w:t>
-      </w:r>
-      <w:r>
-        <w:t xml:space="preserve">Dewhurst Security has developed the Damn Vulnerable Web App (DVWA). The DVWA is an intentionally vulnerable PHP/MySQL web app that allows penetration testers to hone their skills and developers see the kind of attacks that their applications can face. Such attacks include SQL injection, XSS attacks, command injection, file upload vulnerabilities, brute forcing, and more. </w:t>
+        <w:t xml:space="preserve">To demonstrate </w:t>
+      </w:r>
+      <w:r>
+        <w:t>the</w:t>
+      </w:r>
+      <w:r>
+        <w:t xml:space="preserve"> threats that web </w:t>
+      </w:r>
+      <w:r>
+        <w:t>applications</w:t>
+      </w:r>
+      <w:r>
+        <w:t xml:space="preserve"> face, </w:t>
+      </w:r>
+      <w:r>
+        <w:t>Dewhurst Security has developed the Damn Vulnerable</w:t>
+      </w:r>
+      <w:r>
+        <w:t xml:space="preserve"> Web App (DVWA). The DVWA is a deliberately </w:t>
+      </w:r>
+      <w:r>
+        <w:t>vulnerable PHP/MySQL web app</w:t>
+      </w:r>
+      <w:r>
+        <w:t>lication</w:t>
+      </w:r>
+      <w:r>
+        <w:t xml:space="preserve"> that allows penetration testers to hone their skills and developers see the kind of attacks that their applications can face. </w:t>
+      </w:r>
+      <w:r>
+        <w:t>The a</w:t>
+      </w:r>
+      <w:r>
+        <w:t>ttacks</w:t>
+      </w:r>
+      <w:r>
+        <w:t xml:space="preserve"> demonstrated</w:t>
+      </w:r>
+      <w:r>
+        <w:t xml:space="preserve"> include SQL injection, XSS attacks, command injection, file upload vulnerabilities</w:t>
+      </w:r>
+      <w:r>
+        <w:t>, and</w:t>
+      </w:r>
+      <w:r>
+        <w:t xml:space="preserve"> brute forcing. </w:t>
       </w:r>
     </w:p>
     <w:p/>
@@ -291,7 +422,19 @@
         <w:rPr>
           <w:b/>
         </w:rPr>
-        <w:t>Figure 1: The Damn Vulnerable Web App. This application, developed by Dewhurst Security, is used to demonstrate vulnerabilities in web applications that developers need to be aware of when building their applications. It also allows penetration testers to hone their skills without illegally hacking applications.</w:t>
+        <w:t xml:space="preserve">Figure 1: The Damn Vulnerable Web App. This application, developed by Dewhurst Security, </w:t>
+      </w:r>
+      <w:r>
+        <w:rPr>
+          <w:b/>
+        </w:rPr>
+        <w:t>demonstrates</w:t>
+      </w:r>
+      <w:r>
+        <w:rPr>
+          <w:b/>
+        </w:rPr>
+        <w:t xml:space="preserve"> vulnerabilities in web applications that developers need to be aware of when building their applications. It also allows penetration testers to hone their skills without illegally hacking applications.</w:t>
       </w:r>
     </w:p>
     <w:p>
@@ -307,7 +450,46 @@
         <w:ind w:firstLine="202"/>
       </w:pPr>
       <w:r>
-        <w:t>The DVWA is a great tool for demonstrating specific attacks that can occur against any web application. However, it does not take into account the role that frameworks play in the security of web applications. Only one version of the application exists which is written in PHP using a MySQL database. While that is a common combination of tools to use, it is far from the only combination.</w:t>
+        <w:t xml:space="preserve">The DVWA is </w:t>
+      </w:r>
+      <w:r>
+        <w:t>useful</w:t>
+      </w:r>
+      <w:r>
+        <w:t xml:space="preserve"> for demonstrating specific attacks that can occur against any web application. However, it does not </w:t>
+      </w:r>
+      <w:r>
+        <w:t>demonstrate</w:t>
+      </w:r>
+      <w:r>
+        <w:t xml:space="preserve"> the role that frameworks play in the security of web applications. Only one version of the application exists</w:t>
+      </w:r>
+      <w:r>
+        <w:t xml:space="preserve">; </w:t>
+      </w:r>
+      <w:r>
+        <w:t xml:space="preserve">written in PHP </w:t>
+      </w:r>
+      <w:r>
+        <w:t xml:space="preserve">and </w:t>
+      </w:r>
+      <w:r>
+        <w:t xml:space="preserve">using a MySQL database. </w:t>
+      </w:r>
+      <w:r>
+        <w:t>PHP and MySQL are commonly used together but</w:t>
+      </w:r>
+      <w:r>
+        <w:t xml:space="preserve"> </w:t>
+      </w:r>
+      <w:r>
+        <w:t>that</w:t>
+      </w:r>
+      <w:r>
+        <w:t xml:space="preserve"> is </w:t>
+      </w:r>
+      <w:r>
+        <w:t>not the only combination of tools used to build web applications.</w:t>
       </w:r>
     </w:p>
     <w:p>
@@ -315,20 +497,55 @@
         <w:ind w:firstLine="202"/>
       </w:pPr>
       <w:r>
-        <w:t>The goal of this project is to provide a proof-of-concept for an application like the DVWA built using a non-PHP framework. This will not be a complete application as developing a complete application will take more time than can be given in a single semester. However, a proof-of-concept will be given in the form of an application that demonstrates a few of the most common attacks and how to secure against them. Data and test cases will also be provided to demonstrate the improved security of an application when it is coded to the standards given by the framework provider.</w:t>
+        <w:t>The goal of this project is to provide an application like the DVWA</w:t>
+      </w:r>
+      <w:r>
+        <w:t xml:space="preserve"> but</w:t>
+      </w:r>
+      <w:r>
+        <w:t xml:space="preserve"> built using a non-PHP framework. </w:t>
+      </w:r>
+      <w:r>
+        <w:t>A</w:t>
+      </w:r>
+      <w:r>
+        <w:t xml:space="preserve"> proof-of-concept will be given in the form of an application that demonstrates </w:t>
+      </w:r>
+      <w:r>
+        <w:t>three</w:t>
+      </w:r>
+      <w:r>
+        <w:t xml:space="preserve"> of the most </w:t>
+      </w:r>
+      <w:r>
+        <w:t>dangerous</w:t>
+      </w:r>
+      <w:r>
+        <w:t xml:space="preserve"> attacks and how to secure against them. </w:t>
+      </w:r>
+      <w:r>
+        <w:t>T</w:t>
+      </w:r>
+      <w:r>
+        <w:t>est cases will also be provided to demonstrate the improved security of an appl</w:t>
+      </w:r>
+      <w:r>
+        <w:t xml:space="preserve">ication when it is coded to security </w:t>
+      </w:r>
+      <w:r>
+        <w:t>standards given by the framework provider.</w:t>
       </w:r>
       <w:r>
         <w:t xml:space="preserve"> The project is called </w:t>
       </w:r>
-      <w:proofErr w:type="gramStart"/>
-      <w:r>
-        <w:t>Vulnerable</w:t>
-      </w:r>
-      <w:proofErr w:type="gramEnd"/>
-      <w:r>
-        <w:t xml:space="preserve"> .NET App (VDNA).</w:t>
-      </w:r>
-    </w:p>
+      <w:r>
+        <w:t xml:space="preserve">the </w:t>
+      </w:r>
+      <w:r>
+        <w:t>Vulnerable .NET App (VDNA).</w:t>
+      </w:r>
+    </w:p>
+    <w:p/>
     <w:p>
       <w:pPr>
         <w:pStyle w:val="Heading1"/>
@@ -354,13 +571,51 @@
         <w:ind w:firstLine="202"/>
       </w:pPr>
       <w:r>
-        <w:t xml:space="preserve">Ideally, a version of the DVWA would exist for every framework and database combination used today. However, writing one for every such combination would go well beyond the time allotted for this project. Hopefully as an inspiration to start building versions in other frameworks, </w:t>
-      </w:r>
-      <w:r>
-        <w:t>the VDNA</w:t>
-      </w:r>
-      <w:r>
-        <w:t xml:space="preserve"> is built on Microsoft’s ASP.NET framework (www.asp.net). ASP.NET has become the second most popular language of the web after PHP [3]. </w:t>
+        <w:t xml:space="preserve">Ideally, a version of the DVWA would exist for every </w:t>
+      </w:r>
+      <w:r>
+        <w:t xml:space="preserve">possible </w:t>
+      </w:r>
+      <w:r>
+        <w:t xml:space="preserve">framework and database combination. However, writing one for every combination would go well beyond the time allotted for this project. </w:t>
+      </w:r>
+      <w:r>
+        <w:t>T</w:t>
+      </w:r>
+      <w:r>
+        <w:t>he VDNA</w:t>
+      </w:r>
+      <w:r>
+        <w:t xml:space="preserve"> is built on Microsoft’s ASP.NET framework (</w:t>
+      </w:r>
+      <w:hyperlink r:id="rId9" w:history="1">
+        <w:r>
+          <w:rPr>
+            <w:rStyle w:val="Hyperlink"/>
+          </w:rPr>
+          <w:t>www.asp.net</w:t>
+        </w:r>
+      </w:hyperlink>
+      <w:r>
+        <w:t>)</w:t>
+      </w:r>
+      <w:r>
+        <w:t xml:space="preserve">, </w:t>
+      </w:r>
+      <w:r>
+        <w:t xml:space="preserve">the second most popular </w:t>
+      </w:r>
+      <w:r>
+        <w:t>framework</w:t>
+      </w:r>
+      <w:r>
+        <w:t xml:space="preserve"> </w:t>
+      </w:r>
+      <w:r>
+        <w:t>for web applications</w:t>
+      </w:r>
+      <w:r>
+        <w:t xml:space="preserve"> after PHP [3]. </w:t>
       </w:r>
     </w:p>
     <w:p/>
@@ -385,7 +640,7 @@
                     <pic:cNvPicPr/>
                   </pic:nvPicPr>
                   <pic:blipFill>
-                    <a:blip r:embed="rId9"/>
+                    <a:blip r:embed="rId10"/>
                     <a:stretch>
                       <a:fillRect/>
                     </a:stretch>
@@ -464,7 +719,13 @@
         <w:ind w:firstLine="202"/>
       </w:pPr>
       <w:r>
-        <w:t xml:space="preserve">ASP.NET is compatible with most relational databases, but many developers choose to work with Microsoft’s SQL Server. Therefore, the database </w:t>
+        <w:t>ASP.NET is compatible with most relational databases, but many developers choose to work with Microsoft’s SQL Server</w:t>
+      </w:r>
+      <w:r>
+        <w:t xml:space="preserve"> since they are provided by the same company and have native support for each other</w:t>
+      </w:r>
+      <w:r>
+        <w:t xml:space="preserve">. Therefore, the database </w:t>
       </w:r>
       <w:r>
         <w:t>VDNA uses</w:t>
@@ -493,7 +754,16 @@
         <w:ind w:firstLine="202"/>
       </w:pPr>
       <w:r>
-        <w:t>Web developers face numerous threats from malicious users; all of which could have been included in this project. For the sake of narrowing the scope of the project, the three most common threats were chosen to be demonstrated.</w:t>
+        <w:t xml:space="preserve">Web developers face numerous threats from malicious users; all of which could have been included in this project. </w:t>
+      </w:r>
+      <w:r>
+        <w:t>To narrow the focus of this project</w:t>
+      </w:r>
+      <w:r>
+        <w:t>,</w:t>
+      </w:r>
+      <w:r>
+        <w:t xml:space="preserve"> three common attacks will be demonstrated.</w:t>
       </w:r>
     </w:p>
     <w:p>
@@ -512,13 +782,55 @@
       <w:r>
         <w:t>t common attacks are injection, cross-site scripting, and authentication [4].</w:t>
       </w:r>
+      <w:r>
+        <w:t xml:space="preserve"> Therefore, those are the three attacks demonstrated by the VDNA.</w:t>
+      </w:r>
     </w:p>
     <w:p>
       <w:pPr>
         <w:ind w:firstLine="202"/>
       </w:pPr>
       <w:r>
-        <w:t xml:space="preserve">OWASP’s number one ranked threat is injection. Injection involves tricking an application into running malicious code or commands provided by a malicious user. A common form of it, and the form demonstrated in this project, is SQL Injection. A poorly coded web application will take any input given by the user and stick it in the middle of a hard-coded SQL statement which is then issued to the database. </w:t>
+        <w:t>OWASP’s top</w:t>
+      </w:r>
+      <w:r>
+        <w:t xml:space="preserve"> ranked threat is injection. Injection </w:t>
+      </w:r>
+      <w:r>
+        <w:t xml:space="preserve">is </w:t>
+      </w:r>
+      <w:r>
+        <w:t>tricking an application into running malicious</w:t>
+      </w:r>
+      <w:r>
+        <w:t xml:space="preserve"> code or commands provided by an attacker. A common form of injection</w:t>
+      </w:r>
+      <w:r>
+        <w:t>, and the form demons</w:t>
+      </w:r>
+      <w:r>
+        <w:t>trated in this project, is SQL i</w:t>
+      </w:r>
+      <w:r>
+        <w:t xml:space="preserve">njection. </w:t>
+      </w:r>
+      <w:r>
+        <w:t>SQL injection is used by attackers to see and manipulate an application’s database in ways that were not intended by the developers. A</w:t>
+      </w:r>
+      <w:r>
+        <w:t xml:space="preserve"> poorly coded web application </w:t>
+      </w:r>
+      <w:r>
+        <w:t xml:space="preserve">will take any input given by the user and </w:t>
+      </w:r>
+      <w:r>
+        <w:t>place</w:t>
+      </w:r>
+      <w:r>
+        <w:t xml:space="preserve"> it in the middle of a hard-coded SQL statement which is then issued to the database. </w:t>
+      </w:r>
+      <w:r>
+        <w:t>VDNA demonstrates a form weak to SQL injection, and one that guards against it with Microsoft’s security measures.</w:t>
       </w:r>
     </w:p>
     <w:p>
@@ -552,7 +864,7 @@
             <o:lock v:ext="edit" aspectratio="t"/>
           </v:shapetype>
           <v:shape id="_x0000_i1025" type="#_x0000_t75" style="width:251.25pt;height:123pt">
-            <v:imagedata r:id="rId10" o:title="Capture"/>
+            <v:imagedata r:id="rId11" o:title="Capture"/>
           </v:shape>
         </w:pict>
       </w:r>
@@ -576,7 +888,55 @@
         <w:rPr>
           <w:b/>
         </w:rPr>
-        <w:t>Figure 2: These are the top three entries from OWASP’s list of the top ten greatest threats to web applications. Factors which go into ranking the attacks include frequency and extent of the damage that can be done by such an attack. The top three attacks, and therefore the three demonstrated in this application, are Injection, Broken Authentication, and Cross-Site Scripting attacks.</w:t>
+        <w:t xml:space="preserve">Figure 2: </w:t>
+      </w:r>
+      <w:r>
+        <w:rPr>
+          <w:b/>
+        </w:rPr>
+        <w:t>T</w:t>
+      </w:r>
+      <w:r>
+        <w:rPr>
+          <w:b/>
+        </w:rPr>
+        <w:t xml:space="preserve">he top three entries from OWASP’s list of the top ten threats to </w:t>
+      </w:r>
+      <w:r>
+        <w:rPr>
+          <w:b/>
+        </w:rPr>
+        <w:t>application security</w:t>
+      </w:r>
+      <w:r>
+        <w:rPr>
+          <w:b/>
+        </w:rPr>
+        <w:t xml:space="preserve">. Factors which go into ranking the attacks include frequency and </w:t>
+      </w:r>
+      <w:r>
+        <w:rPr>
+          <w:b/>
+        </w:rPr>
+        <w:t xml:space="preserve">the </w:t>
+      </w:r>
+      <w:r>
+        <w:rPr>
+          <w:b/>
+        </w:rPr>
+        <w:t xml:space="preserve">extent of damage that can be done by </w:t>
+      </w:r>
+      <w:r>
+        <w:rPr>
+          <w:b/>
+        </w:rPr>
+        <w:t>the</w:t>
+      </w:r>
+      <w:r>
+        <w:rPr>
+          <w:b/>
+        </w:rPr>
+        <w:t xml:space="preserve"> attack. The top three attacks, and therefore the three demonstrated in this application, are Injection, Broken Authentication, and Cross-Site Scripting attacks.</w:t>
       </w:r>
     </w:p>
     <w:p>
@@ -592,10 +952,79 @@
         <w:ind w:firstLine="202"/>
       </w:pPr>
       <w:r>
-        <w:t xml:space="preserve">The second greatest threat as ranked by OWASP is broken authentication. </w:t>
-      </w:r>
-      <w:r>
-        <w:t>Many web applications, especially ones which store financial information, implement user accounts to grant everyone access to their information (and only their information). Unfortunately, that information is too often left accessible to users who know how to trick an application into revealing information they shouldn’t be able to. SQL Injection can actually be a form of broken authentication as well if users can trick a database into revealing passwords with it.</w:t>
+        <w:t xml:space="preserve">The second threat ranked by OWASP is broken authentication. </w:t>
+      </w:r>
+      <w:r>
+        <w:t>Many w</w:t>
+      </w:r>
+      <w:r>
+        <w:t xml:space="preserve">eb applications, especially ones </w:t>
+      </w:r>
+      <w:r>
+        <w:t>that</w:t>
+      </w:r>
+      <w:r>
+        <w:t xml:space="preserve"> store financial information, implement user accounts to grant everyone access to their</w:t>
+      </w:r>
+      <w:r>
+        <w:t xml:space="preserve"> own</w:t>
+      </w:r>
+      <w:r>
+        <w:t xml:space="preserve"> information (and only their </w:t>
+      </w:r>
+      <w:r>
+        <w:t xml:space="preserve">own </w:t>
+      </w:r>
+      <w:r>
+        <w:t xml:space="preserve">information). Unfortunately, that information is </w:t>
+      </w:r>
+      <w:r>
+        <w:t xml:space="preserve">often </w:t>
+      </w:r>
+      <w:r>
+        <w:t xml:space="preserve">accessible to users who know how to trick an application into revealing information they shouldn’t be able to. </w:t>
+      </w:r>
+      <w:r>
+        <w:t xml:space="preserve">A </w:t>
+      </w:r>
+      <w:r>
+        <w:t xml:space="preserve">form of broken authentication, and the form </w:t>
+      </w:r>
+      <w:r>
+        <w:t>demonstrated by VDNA</w:t>
+      </w:r>
+      <w:r>
+        <w:t xml:space="preserve">, is </w:t>
+      </w:r>
+      <w:r>
+        <w:t xml:space="preserve">the ability to </w:t>
+      </w:r>
+      <w:r>
+        <w:t>brute-forc</w:t>
+      </w:r>
+      <w:r>
+        <w:t>e one’s way into a user’s</w:t>
+      </w:r>
+      <w:r>
+        <w:t xml:space="preserve"> account. </w:t>
+      </w:r>
+      <w:r>
+        <w:t xml:space="preserve">If </w:t>
+      </w:r>
+      <w:r>
+        <w:t>a login screen has no preventative measures and a u</w:t>
+      </w:r>
+      <w:r>
+        <w:t xml:space="preserve">ser chooses a weak password, an attacker </w:t>
+      </w:r>
+      <w:r>
+        <w:t xml:space="preserve">can brute force their way into </w:t>
+      </w:r>
+      <w:r>
+        <w:t>the user’s</w:t>
+      </w:r>
+      <w:r>
+        <w:t xml:space="preserve"> account.</w:t>
       </w:r>
     </w:p>
     <w:p>
@@ -603,13 +1032,61 @@
         <w:ind w:firstLine="202"/>
       </w:pPr>
       <w:r>
-        <w:t xml:space="preserve">Another form of broken authentication, and the form </w:t>
-      </w:r>
-      <w:r>
-        <w:t>demonstrated by VDNA</w:t>
-      </w:r>
-      <w:r>
-        <w:t>, is brute-forcing into an account. Typically, brute-forcing is a last resort for a hacker. However, if a login screen has no preventative measures and a user chooses a weak password, a user can brute force their way into an account.</w:t>
+        <w:t>Finally, the third threat to web applications ranked by OWASP is cross-site scripting</w:t>
+      </w:r>
+      <w:r>
+        <w:t xml:space="preserve"> (XSS)</w:t>
+      </w:r>
+      <w:r>
+        <w:t xml:space="preserve"> attacks. </w:t>
+      </w:r>
+      <w:r>
+        <w:t>XSS attacks are similar to SQL i</w:t>
+      </w:r>
+      <w:r>
+        <w:t xml:space="preserve">njection </w:t>
+      </w:r>
+      <w:r>
+        <w:t>as</w:t>
+      </w:r>
+      <w:r>
+        <w:t xml:space="preserve"> they trick an application into executing </w:t>
+      </w:r>
+      <w:r>
+        <w:t>outside code</w:t>
+      </w:r>
+      <w:r>
+        <w:t xml:space="preserve">. </w:t>
+      </w:r>
+      <w:r>
+        <w:t>Unlike</w:t>
+      </w:r>
+      <w:r>
+        <w:t xml:space="preserve"> SQL or command injection</w:t>
+      </w:r>
+      <w:r>
+        <w:t>,</w:t>
+      </w:r>
+      <w:r>
+        <w:t xml:space="preserve"> where code is processed on the backend of an application, XSS attacks occur on the frontend of </w:t>
+      </w:r>
+      <w:r>
+        <w:t>an</w:t>
+      </w:r>
+      <w:r>
+        <w:t xml:space="preserve"> application and can be used to alter </w:t>
+      </w:r>
+      <w:r>
+        <w:t>its</w:t>
+      </w:r>
+      <w:r>
+        <w:t xml:space="preserve"> appearance and </w:t>
+      </w:r>
+      <w:r>
+        <w:t>content</w:t>
+      </w:r>
+      <w:r>
+        <w:t>.</w:t>
       </w:r>
     </w:p>
     <w:p>
@@ -617,7 +1094,22 @@
         <w:ind w:firstLine="202"/>
       </w:pPr>
       <w:r>
-        <w:t>Finally, the third biggest threat to web applications as ranked by OWASP is cross-site scripting attacks (XSS). XSS attacks are similar to SQL Injection in that they trick an application into executing code not written or intended by the developer. However, unlike SQL or command injection where code is processed on the backend of an application, XSS attacks occur on the frontend of the application and can be used to alter the appearance and content of a web app.</w:t>
+        <w:t xml:space="preserve">Typically, an attacker </w:t>
+      </w:r>
+      <w:r>
+        <w:t xml:space="preserve">will write a script and feed </w:t>
+      </w:r>
+      <w:r>
+        <w:t>it into the application somewhere</w:t>
+      </w:r>
+      <w:r>
+        <w:t xml:space="preserve"> that </w:t>
+      </w:r>
+      <w:r>
+        <w:t>it</w:t>
+      </w:r>
+      <w:r>
+        <w:t xml:space="preserve"> accepts user input. If the application renders HTML based on that input, and the input is not filtered, a user can inject &lt;script&gt; tags to run JavaScript in the application. </w:t>
       </w:r>
     </w:p>
     <w:p>
@@ -625,7 +1117,70 @@
         <w:ind w:firstLine="202"/>
       </w:pPr>
       <w:r>
-        <w:t xml:space="preserve">Typically, a user will write a script and feed it into an input somewhere that the application accepts user input. If the application renders HTML based on that input, and the input is not filtered, a user can inject &lt;script&gt; tags to run JavaScript in the application. </w:t>
+        <w:t xml:space="preserve">There are two types of XSS attacks. </w:t>
+      </w:r>
+      <w:r>
+        <w:t>S</w:t>
+      </w:r>
+      <w:r>
+        <w:t xml:space="preserve">tored XSS </w:t>
+      </w:r>
+      <w:r>
+        <w:t xml:space="preserve">is </w:t>
+      </w:r>
+      <w:r>
+        <w:t xml:space="preserve">where the results of an attack are not immediately </w:t>
+      </w:r>
+      <w:r>
+        <w:t>visible</w:t>
+      </w:r>
+      <w:r>
+        <w:t xml:space="preserve"> to the user but the application is altered </w:t>
+      </w:r>
+      <w:r>
+        <w:t>internally by the injected script</w:t>
+      </w:r>
+      <w:r>
+        <w:t xml:space="preserve">. The other type, and the type demonstrated </w:t>
+      </w:r>
+      <w:r>
+        <w:t xml:space="preserve">by </w:t>
+      </w:r>
+      <w:r>
+        <w:t xml:space="preserve">the </w:t>
+      </w:r>
+      <w:r>
+        <w:t>VDNA</w:t>
+      </w:r>
+      <w:r>
+        <w:t>, is reflected XSS attacks</w:t>
+      </w:r>
+      <w:r>
+        <w:t>.</w:t>
+      </w:r>
+      <w:r>
+        <w:t xml:space="preserve"> </w:t>
+      </w:r>
+      <w:r>
+        <w:t>Reflected attacks allow</w:t>
+      </w:r>
+      <w:r>
+        <w:t xml:space="preserve"> the </w:t>
+      </w:r>
+      <w:r>
+        <w:t xml:space="preserve">malicious </w:t>
+      </w:r>
+      <w:r>
+        <w:t xml:space="preserve">user </w:t>
+      </w:r>
+      <w:r>
+        <w:t>to</w:t>
+      </w:r>
+      <w:r>
+        <w:t xml:space="preserve"> see the results of a script injection. The type of XSS an application is vulne</w:t>
+      </w:r>
+      <w:r>
+        <w:t>rable to depends on how it processes user input</w:t>
       </w:r>
     </w:p>
     <w:p>
@@ -633,25 +1188,25 @@
         <w:ind w:firstLine="202"/>
       </w:pPr>
       <w:r>
-        <w:t xml:space="preserve">There are two types of XSS attacks. The first is stored XSS where the results of an attack are not immediately viewable to the user but the application is altered in some way internally. The other type, and the type demonstrated </w:t>
-      </w:r>
-      <w:r>
-        <w:t>by VDNA</w:t>
-      </w:r>
-      <w:r>
-        <w:t>, is reflected XSS attacks where the user can see the results of a script injection. The type of XSS an application is vulnerable to depends on the context in which user input is processed.</w:t>
-      </w:r>
-    </w:p>
-    <w:p>
-      <w:pPr>
-        <w:ind w:firstLine="202"/>
-      </w:pPr>
-      <w:r>
-        <w:t xml:space="preserve">Injection, broken authentication, and XSS attacks are the three biggest threats to the security of web applications. </w:t>
+        <w:t xml:space="preserve">Injection, broken authentication, and XSS attacks are three </w:t>
+      </w:r>
+      <w:r>
+        <w:t xml:space="preserve">dangerous </w:t>
+      </w:r>
+      <w:r>
+        <w:t xml:space="preserve">threats to the security of web applications. </w:t>
+      </w:r>
+      <w:r>
+        <w:t xml:space="preserve">Since </w:t>
       </w:r>
       <w:r>
         <w:lastRenderedPageBreak/>
-        <w:t>Therefore, they are the three attac</w:t>
+        <w:t>they are ranked so high by OWASP, t</w:t>
+      </w:r>
+      <w:bookmarkStart w:id="1" w:name="_GoBack"/>
+      <w:bookmarkEnd w:id="1"/>
+      <w:r>
+        <w:t>hey are the three attac</w:t>
       </w:r>
       <w:r>
         <w:t>ks demonstrated in this project.</w:t>
@@ -736,7 +1291,7 @@
                     <pic:cNvPicPr/>
                   </pic:nvPicPr>
                   <pic:blipFill>
-                    <a:blip r:embed="rId11">
+                    <a:blip r:embed="rId12">
                       <a:extLst>
                         <a:ext uri="{28A0092B-C50C-407E-A947-70E740481C1C}">
                           <a14:useLocalDpi xmlns:a14="http://schemas.microsoft.com/office/drawing/2010/main" val="0"/>
@@ -828,7 +1383,7 @@
                     <pic:cNvPicPr/>
                   </pic:nvPicPr>
                   <pic:blipFill>
-                    <a:blip r:embed="rId12">
+                    <a:blip r:embed="rId13">
                       <a:extLst>
                         <a:ext uri="{28A0092B-C50C-407E-A947-70E740481C1C}">
                           <a14:useLocalDpi xmlns:a14="http://schemas.microsoft.com/office/drawing/2010/main" val="0"/>
@@ -881,15 +1436,7 @@
         <w:ind w:firstLine="202"/>
       </w:pPr>
       <w:r>
-        <w:t xml:space="preserve">The database is normalized to BCNF. Each user account has a username (which is the email address) and password with which they can log in. The </w:t>
-      </w:r>
-      <w:proofErr w:type="spellStart"/>
-      <w:r>
-        <w:t>SecuritySettings</w:t>
-      </w:r>
-      <w:proofErr w:type="spellEnd"/>
-      <w:r>
-        <w:t xml:space="preserve"> table stores two strings, “low” and “high”, to tell the attack pages how difficult to make each attack. An admin user is created by default and every other registered user has user-level permissions.</w:t>
+        <w:t>The database is normalized to BCNF. Each user account has a username (which is the email address) and password with which they can log in. The SecuritySettings table stores two strings, “low” and “high”, to tell the attack pages how difficult to make each attack. An admin user is created by default and every other registered user has user-level permissions.</w:t>
       </w:r>
     </w:p>
     <w:p>
@@ -979,23 +1526,7 @@
         <w:ind w:firstLine="202"/>
       </w:pPr>
       <w:r>
-        <w:t xml:space="preserve">If the security is set to low, a </w:t>
-      </w:r>
-      <w:proofErr w:type="spellStart"/>
-      <w:r>
-        <w:t>SQLConnection</w:t>
-      </w:r>
-      <w:proofErr w:type="spellEnd"/>
-      <w:r>
-        <w:t xml:space="preserve"> object is used in the controller to process the user’s input. The input is not checked beforehand leaving the application vulnerable to SQL Injection. If the security is set to high, a </w:t>
-      </w:r>
-      <w:proofErr w:type="spellStart"/>
-      <w:r>
-        <w:t>DBContext</w:t>
-      </w:r>
-      <w:proofErr w:type="spellEnd"/>
-      <w:r>
-        <w:t xml:space="preserve"> object is used to update the database through the credit card model class. </w:t>
+        <w:t xml:space="preserve">If the security is set to low, a SQLConnection object is used in the controller to process the user’s input. The input is not checked beforehand leaving the application vulnerable to SQL Injection. If the security is set to high, a DBContext object is used to update the database through the credit card model class. </w:t>
       </w:r>
     </w:p>
     <w:p/>
@@ -1020,7 +1551,7 @@
                     <pic:cNvPicPr/>
                   </pic:nvPicPr>
                   <pic:blipFill>
-                    <a:blip r:embed="rId13">
+                    <a:blip r:embed="rId14">
                       <a:extLst>
                         <a:ext uri="{28A0092B-C50C-407E-A947-70E740481C1C}">
                           <a14:useLocalDpi xmlns:a14="http://schemas.microsoft.com/office/drawing/2010/main" val="0"/>
@@ -1065,21 +1596,8 @@
         <w:ind w:firstLine="202"/>
       </w:pPr>
       <w:r>
-        <w:t xml:space="preserve">The test cases in table one are used to demonstrate the benefit of using the </w:t>
-      </w:r>
-      <w:proofErr w:type="spellStart"/>
-      <w:r>
-        <w:t>DBContext</w:t>
-      </w:r>
-      <w:proofErr w:type="spellEnd"/>
-      <w:r>
-        <w:t xml:space="preserve"> over a </w:t>
-      </w:r>
-      <w:proofErr w:type="spellStart"/>
-      <w:r>
-        <w:t>SQLConnection</w:t>
-      </w:r>
-      <w:proofErr w:type="spellEnd"/>
+        <w:t>The test cases in table one are used to demonstrate the benefit of using the DBContext over a SQLConnection</w:t>
+      </w:r>
       <w:r>
         <w:t>.</w:t>
       </w:r>
@@ -1282,15 +1800,7 @@
               <w:t xml:space="preserve">1111222233334444', '111', '20160801'); </w:t>
             </w:r>
             <w:r>
-              <w:t xml:space="preserve">DROP TABLE </w:t>
-            </w:r>
-            <w:proofErr w:type="spellStart"/>
-            <w:r>
-              <w:t>CreditCards</w:t>
-            </w:r>
-            <w:proofErr w:type="spellEnd"/>
-            <w:r>
-              <w:t xml:space="preserve">; </w:t>
+              <w:t xml:space="preserve">DROP TABLE CreditCards; </w:t>
             </w:r>
             <w:r>
               <w:t>--</w:t>
@@ -1344,19 +1854,11 @@
           <w:b/>
         </w:rPr>
       </w:pPr>
-      <w:proofErr w:type="gramStart"/>
       <w:r>
         <w:rPr>
           <w:b/>
         </w:rPr>
-        <w:t>the</w:t>
-      </w:r>
-      <w:proofErr w:type="gramEnd"/>
-      <w:r>
-        <w:rPr>
-          <w:b/>
-        </w:rPr>
-        <w:t xml:space="preserve"> result</w:t>
+        <w:t>the result</w:t>
       </w:r>
       <w:r>
         <w:rPr>
@@ -1406,7 +1908,7 @@
                     <pic:cNvPicPr/>
                   </pic:nvPicPr>
                   <pic:blipFill>
-                    <a:blip r:embed="rId14">
+                    <a:blip r:embed="rId15">
                       <a:extLst>
                         <a:ext uri="{28A0092B-C50C-407E-A947-70E740481C1C}">
                           <a14:useLocalDpi xmlns:a14="http://schemas.microsoft.com/office/drawing/2010/main" val="0"/>
@@ -1609,16 +2111,7 @@
           </w:tcPr>
           <w:p>
             <w:r>
-              <w:t xml:space="preserve">nick </w:t>
-            </w:r>
-            <w:r>
-              <w:t>&lt;script&gt;</w:t>
-            </w:r>
-            <w:r>
-              <w:t xml:space="preserve"> </w:t>
-            </w:r>
-            <w:r>
-              <w:t>alert(“XSS”) &lt;/script&gt;</w:t>
+              <w:t>nick &lt;script&gt; alert(“XSS”) &lt;/script&gt;</w:t>
             </w:r>
           </w:p>
         </w:tc>
@@ -1692,15 +2185,7 @@
         <w:ind w:firstLine="202"/>
       </w:pPr>
       <w:r>
-        <w:t>Finally, the third threat listed by OWASP is poor implementation of authentication. To demonstrate this point, the VDNA has a login form that is vulnerable to brute-forcing login attempts. When the security level is set to low, the admin password is “</w:t>
-      </w:r>
-      <w:proofErr w:type="spellStart"/>
-      <w:r>
-        <w:t>mockingjay</w:t>
-      </w:r>
-      <w:proofErr w:type="spellEnd"/>
-      <w:r>
-        <w:t>”; a weak password. When the security level is high, the admin password is “</w:t>
+        <w:t>Finally, the third threat listed by OWASP is poor implementation of authentication. To demonstrate this point, the VDNA has a login form that is vulnerable to brute-forcing login attempts. When the security level is set to low, the admin password is “mockingjay”; a weak password. When the security level is high, the admin password is “</w:t>
       </w:r>
       <w:r>
         <w:t>q1S2@fXZETG9433!2</w:t>
@@ -1737,7 +2222,7 @@
                     <pic:cNvPicPr/>
                   </pic:nvPicPr>
                   <pic:blipFill>
-                    <a:blip r:embed="rId15">
+                    <a:blip r:embed="rId16">
                       <a:extLst>
                         <a:ext uri="{28A0092B-C50C-407E-A947-70E740481C1C}">
                           <a14:useLocalDpi xmlns:a14="http://schemas.microsoft.com/office/drawing/2010/main" val="0"/>
@@ -1799,13 +2284,7 @@
         <w:tab/>
       </w:r>
       <w:r>
-        <w:t xml:space="preserve">It is typically a last resort, but when hackers decide to take the brute-force approach, a strong password is the best defense against the attack. </w:t>
-      </w:r>
-      <w:r>
-        <w:t>Malicious users have multiple tools at their disposal to brute-force login forms.</w:t>
-      </w:r>
-      <w:r>
-        <w:t xml:space="preserve"> The tool used to </w:t>
+        <w:t xml:space="preserve">It is typically a last resort, but when hackers decide to take the brute-force approach, a strong password is the best defense against the attack. Malicious users have multiple tools at their disposal to brute-force login forms. The tool used to </w:t>
       </w:r>
       <w:r>
         <w:lastRenderedPageBreak/>
@@ -1882,10 +2361,7 @@
           <w:tcPr>
             <w:tcW w:w="2628" w:type="dxa"/>
           </w:tcPr>
-          <w:p>
-            <w:bookmarkStart w:id="1" w:name="_GoBack"/>
-            <w:bookmarkEnd w:id="1"/>
-          </w:p>
+          <w:p/>
         </w:tc>
       </w:tr>
       <w:tr>
@@ -1991,15 +2467,7 @@
         <w:pStyle w:val="References"/>
       </w:pPr>
       <w:r>
-        <w:t xml:space="preserve">J. Williams and D. </w:t>
-      </w:r>
-      <w:proofErr w:type="spellStart"/>
-      <w:r>
-        <w:t>Wichers</w:t>
-      </w:r>
-      <w:proofErr w:type="spellEnd"/>
-      <w:r>
-        <w:t xml:space="preserve">. OWASP top 10 2013: The Ten Most Critical Web Application Security Risks. </w:t>
+        <w:t xml:space="preserve">J. Williams and D. Wichers. OWASP top 10 2013: The Ten Most Critical Web Application Security Risks. </w:t>
       </w:r>
       <w:r>
         <w:rPr>
@@ -2041,7 +2509,7 @@
       </w:r>
     </w:p>
     <w:sectPr>
-      <w:headerReference w:type="default" r:id="rId16"/>
+      <w:headerReference w:type="default" r:id="rId17"/>
       <w:type w:val="continuous"/>
       <w:pgSz w:w="12240" w:h="15840" w:code="1"/>
       <w:pgMar w:top="1008" w:right="936" w:bottom="1008" w:left="936" w:header="432" w:footer="432" w:gutter="0"/>
@@ -5300,7 +5768,7 @@
 </file>
 
 <file path=customXml/itemProps1.xml><?xml version="1.0" encoding="utf-8"?>
-<ds:datastoreItem xmlns:ds="http://schemas.openxmlformats.org/officeDocument/2006/customXml" ds:itemID="{B78BF7A8-2D7C-438E-B0DC-76855B7303F9}">
+<ds:datastoreItem xmlns:ds="http://schemas.openxmlformats.org/officeDocument/2006/customXml" ds:itemID="{78ED106D-4ADD-49E6-A880-5F1562AA7DD9}">
   <ds:schemaRefs>
     <ds:schemaRef ds:uri="http://schemas.openxmlformats.org/officeDocument/2006/bibliography"/>
   </ds:schemaRefs>

</xml_diff>

<commit_message>
Edit pg 3-4, started faith integration
</commit_message>
<xml_diff>
--- a/Bachelor's Thesis.docx
+++ b/Bachelor's Thesis.docx
@@ -541,8 +541,13 @@
       <w:r>
         <w:t xml:space="preserve">the </w:t>
       </w:r>
-      <w:r>
-        <w:t>Vulnerable .NET App (VDNA).</w:t>
+      <w:proofErr w:type="gramStart"/>
+      <w:r>
+        <w:t>Vulnerable</w:t>
+      </w:r>
+      <w:proofErr w:type="gramEnd"/>
+      <w:r>
+        <w:t xml:space="preserve"> .NET App (VDNA).</w:t>
       </w:r>
     </w:p>
     <w:p/>
@@ -1203,8 +1208,6 @@
         <w:lastRenderedPageBreak/>
         <w:t>they are ranked so high by OWASP, t</w:t>
       </w:r>
-      <w:bookmarkStart w:id="1" w:name="_GoBack"/>
-      <w:bookmarkEnd w:id="1"/>
       <w:r>
         <w:t>hey are the three attac</w:t>
       </w:r>
@@ -1233,13 +1236,19 @@
         <w:ind w:firstLine="202"/>
       </w:pPr>
       <w:r>
-        <w:t>Given all the challenges web developers face, the code base for a web project can become complex quickly.</w:t>
-      </w:r>
-      <w:r>
-        <w:t xml:space="preserve"> </w:t>
-      </w:r>
-      <w:r>
-        <w:t>The speed at which a project is developed can be sharply reduced by poor project organization. In the face of that problem, the philosophy of Model-View-Controller (MVC) has risen [5]. ASP.NET provides a template geared toward that philosophy which was used to build this project.</w:t>
+        <w:t>Given all the challenges web developers face, the code base for a web project can become complex</w:t>
+      </w:r>
+      <w:r>
+        <w:t>; hindering development as a result.</w:t>
+      </w:r>
+      <w:r>
+        <w:t xml:space="preserve"> In the face of that problem, the philosophy of Model-View-Controller (MVC) has risen [5]. ASP.NET provides a template geared toward that philosophy which was used to build </w:t>
+      </w:r>
+      <w:r>
+        <w:t>the VDNA</w:t>
+      </w:r>
+      <w:r>
+        <w:t>.</w:t>
       </w:r>
     </w:p>
     <w:p>
@@ -1247,10 +1256,25 @@
         <w:ind w:firstLine="202"/>
       </w:pPr>
       <w:r>
-        <w:t xml:space="preserve">The model of the application represents the data stored within it. </w:t>
-      </w:r>
-      <w:r>
-        <w:t>In the case of VDNA, the model is made up of C# classes representing the tables of the database. Each instance of those classes is a record stored in the corresponding table. Working with models that way bypasses the need for user-declared SQL connections which helps secure ASP.NET applications from SQL Injection</w:t>
+        <w:t xml:space="preserve">The model of the application represents the </w:t>
+      </w:r>
+      <w:r>
+        <w:t>records</w:t>
+      </w:r>
+      <w:r>
+        <w:t xml:space="preserve"> stored within the database</w:t>
+      </w:r>
+      <w:r>
+        <w:t xml:space="preserve">. </w:t>
+      </w:r>
+      <w:r>
+        <w:t>T</w:t>
+      </w:r>
+      <w:r>
+        <w:t xml:space="preserve">he model is made up of C# classes representing the tables of the database. Each instance of those classes is a record stored in the corresponding table. Working with models bypasses the need for user-declared SQL connections which </w:t>
+      </w:r>
+      <w:r>
+        <w:t>makes applications more secure.</w:t>
       </w:r>
     </w:p>
     <w:p>
@@ -1258,7 +1282,19 @@
         <w:ind w:firstLine="202"/>
       </w:pPr>
       <w:r>
-        <w:t>The views shown by VDNA are the web pages rendered to the user. Views display information from the model as well as provide the interface through which the user can provide input to the controller.</w:t>
+        <w:t xml:space="preserve">The views </w:t>
+      </w:r>
+      <w:r>
+        <w:t>of the</w:t>
+      </w:r>
+      <w:r>
+        <w:t xml:space="preserve"> VDNA are the web pages rendered to the user. Views display information from the model </w:t>
+      </w:r>
+      <w:r>
+        <w:t>and</w:t>
+      </w:r>
+      <w:r>
+        <w:t xml:space="preserve"> provide the interface through which the user can provide input to the controller.</w:t>
       </w:r>
     </w:p>
     <w:p>
@@ -1266,7 +1302,28 @@
         <w:ind w:firstLine="202"/>
       </w:pPr>
       <w:r>
-        <w:t>The controllers for VDNA take user input and operate on the model based on that input. The logic for the attack pages, as well as generating and manipulating the database, is contained in the controllers.</w:t>
+        <w:t xml:space="preserve">The </w:t>
+      </w:r>
+      <w:r>
+        <w:t>VDNA</w:t>
+      </w:r>
+      <w:r>
+        <w:t>’s controllers</w:t>
+      </w:r>
+      <w:r>
+        <w:t xml:space="preserve"> take user input and operate on the model</w:t>
+      </w:r>
+      <w:r>
+        <w:t>s</w:t>
+      </w:r>
+      <w:r>
+        <w:t xml:space="preserve"> based on that input. The logic for the attack pages, as well as generating and manipulating the database, is contained </w:t>
+      </w:r>
+      <w:r>
+        <w:t>with</w:t>
+      </w:r>
+      <w:r>
+        <w:t>in the controllers.</w:t>
       </w:r>
     </w:p>
     <w:p/>
@@ -1329,13 +1386,31 @@
         <w:rPr>
           <w:b/>
         </w:rPr>
-        <w:t xml:space="preserve">Figure 3: The file structure for the VDNA with the MVC files shown. The model is made up of C# classes correlating to the SQL Server database. The views display the models </w:t>
+        <w:t>Figure 3: The file structure for the VDNA with the MVC files shown. The model is made up of C# classes correlating to the SQL Server database</w:t>
       </w:r>
       <w:r>
         <w:rPr>
           <w:b/>
         </w:rPr>
-        <w:t>to the user and provide the interface through which users feed input to the controllers.</w:t>
+        <w:t xml:space="preserve"> tables</w:t>
+      </w:r>
+      <w:r>
+        <w:rPr>
+          <w:b/>
+        </w:rPr>
+        <w:t>. The views display the models to the user and provide the interface</w:t>
+      </w:r>
+      <w:r>
+        <w:rPr>
+          <w:b/>
+        </w:rPr>
+        <w:t>s</w:t>
+      </w:r>
+      <w:r>
+        <w:rPr>
+          <w:b/>
+        </w:rPr>
+        <w:t xml:space="preserve"> through which users feed input to the controllers.</w:t>
       </w:r>
     </w:p>
     <w:p>
@@ -1351,10 +1426,28 @@
         <w:ind w:left="202" w:firstLine="202"/>
       </w:pPr>
       <w:r>
-        <w:t xml:space="preserve">The database </w:t>
-      </w:r>
-      <w:r>
-        <w:t>is based off of Microsoft’s ASP.NET Identity library. ASP.NET Identity provides the required infrastructure for user accounts in ASP.NET applications. Each user account is uniquely identified by its ID which acts as the primary key in most of the other tables.</w:t>
+        <w:t>The</w:t>
+      </w:r>
+      <w:r>
+        <w:t xml:space="preserve"> SQL Server 2014 </w:t>
+      </w:r>
+      <w:r>
+        <w:t xml:space="preserve">database </w:t>
+      </w:r>
+      <w:r>
+        <w:t xml:space="preserve">is </w:t>
+      </w:r>
+      <w:r>
+        <w:t xml:space="preserve">modeled for </w:t>
+      </w:r>
+      <w:r>
+        <w:t xml:space="preserve">Microsoft’s ASP.NET Identity library. ASP.NET Identity provides the required infrastructure for user accounts in ASP.NET applications. Each user account </w:t>
+      </w:r>
+      <w:r>
+        <w:t xml:space="preserve">is uniquely identified by its ID </w:t>
+      </w:r>
+      <w:r>
+        <w:t>which acts as the primary key in most of the other tables.</w:t>
       </w:r>
     </w:p>
     <w:p>
@@ -1421,14 +1514,26 @@
         <w:rPr>
           <w:b/>
         </w:rPr>
-        <w:t>Figure 4: The database diagram for the SQL Server 2014 database used by the VDNA. The database is normalized to BCNF and provides the tables necessary for the application to have user accounts. It also provides the different security level options for the application. Finally, it lets users store credit card data which acts as sample data for the attacks.</w:t>
-      </w:r>
-    </w:p>
-    <w:p>
-      <w:pPr>
+        <w:t xml:space="preserve">Figure 4: The database diagram for the SQL Server 2014 database used by the VDNA. The database is normalized to BCNF and provides the tables necessary for the application to have user accounts. It also provides the </w:t>
+      </w:r>
+      <w:r>
         <w:rPr>
           <w:b/>
         </w:rPr>
+        <w:t>two</w:t>
+      </w:r>
+      <w:r>
+        <w:rPr>
+          <w:b/>
+        </w:rPr>
+        <w:t xml:space="preserve"> security level options for the application. Finally, it lets users store credit card data which acts as sample data for the attacks.</w:t>
+      </w:r>
+    </w:p>
+    <w:p>
+      <w:pPr>
+        <w:rPr>
+          <w:b/>
+        </w:rPr>
       </w:pPr>
     </w:p>
     <w:p>
@@ -1436,7 +1541,21 @@
         <w:ind w:firstLine="202"/>
       </w:pPr>
       <w:r>
-        <w:t>The database is normalized to BCNF. Each user account has a username (which is the email address) and password with which they can log in. The SecuritySettings table stores two strings, “low” and “high”, to tell the attack pages how difficult to make each attack. An admin user is created by default and every other registered user has user-level permissions.</w:t>
+        <w:t xml:space="preserve">The database is normalized to BCNF. Each user account has a username (which is </w:t>
+      </w:r>
+      <w:r>
+        <w:t>an</w:t>
+      </w:r>
+      <w:r>
+        <w:t xml:space="preserve"> email address) and password with which they can log in. The </w:t>
+      </w:r>
+      <w:proofErr w:type="spellStart"/>
+      <w:r>
+        <w:t>SecuritySettings</w:t>
+      </w:r>
+      <w:proofErr w:type="spellEnd"/>
+      <w:r>
+        <w:t xml:space="preserve"> table stores two strings, “low” and “high”, to tell the attack pages how difficult to make each attack. An admin user is created by default and every other registered user has user-level permissions.</w:t>
       </w:r>
     </w:p>
     <w:p>
@@ -1460,11 +1579,78 @@
         <w:ind w:firstLine="202"/>
       </w:pPr>
       <w:r>
-        <w:t xml:space="preserve">As specified by the philosophy of MVC, the views show the appropriate parts of the model to the user depending on the page they are on. The views also provide an interface through </w:t>
-      </w:r>
+        <w:t>In accordance with</w:t>
+      </w:r>
+      <w:r>
+        <w:t xml:space="preserve"> the philosophy of MVC, the views show the appropriate </w:t>
+      </w:r>
+      <w:r>
+        <w:t>models</w:t>
+      </w:r>
+      <w:r>
+        <w:t xml:space="preserve"> to the user depending on the page they are on. The views also provide an interface through which </w:t>
+      </w:r>
+      <w:r>
+        <w:t>the user can conduct the attacks</w:t>
+      </w:r>
+      <w:proofErr w:type="gramStart"/>
+      <w:r>
+        <w:t>.</w:t>
+      </w:r>
+      <w:r>
+        <w:t>.</w:t>
+      </w:r>
+      <w:proofErr w:type="gramEnd"/>
+    </w:p>
+    <w:p>
+      <w:pPr>
+        <w:pStyle w:val="Heading2"/>
+      </w:pPr>
       <w:r>
         <w:lastRenderedPageBreak/>
-        <w:t>which the user can conduct the attacks the VDNA demonstrates.</w:t>
+        <w:t>Security Level</w:t>
+      </w:r>
+    </w:p>
+    <w:p>
+      <w:pPr>
+        <w:ind w:firstLine="202"/>
+      </w:pPr>
+      <w:r>
+        <w:t xml:space="preserve">Finally, the VDNA provides two different security levels. The low setting </w:t>
+      </w:r>
+      <w:r>
+        <w:t>tells the application to execute insecure code to process the input given t</w:t>
+      </w:r>
+      <w:r>
+        <w:t xml:space="preserve">o each view. The low setting represents </w:t>
+      </w:r>
+      <w:r>
+        <w:t xml:space="preserve">an ASP.NET application </w:t>
+      </w:r>
+      <w:r>
+        <w:t xml:space="preserve">which is </w:t>
+      </w:r>
+      <w:r>
+        <w:t>poorly developed from a security perspective. Test cases are provided that successfully exploit each attack when the security is set to low.</w:t>
+      </w:r>
+    </w:p>
+    <w:p>
+      <w:pPr>
+        <w:ind w:firstLine="202"/>
+      </w:pPr>
+      <w:r>
+        <w:t>On the other hand, the high security setting tells the application to use code written to Microsoft’s standards of security [6].</w:t>
+      </w:r>
+      <w:r>
+        <w:t xml:space="preserve"> Theoretically, only zero-day attacks should succeed against the attack pages when the security level is set to high. </w:t>
+      </w:r>
+    </w:p>
+    <w:p>
+      <w:pPr>
+        <w:pStyle w:val="Heading1"/>
+      </w:pPr>
+      <w:r>
+        <w:t>Collecting Data</w:t>
       </w:r>
     </w:p>
     <w:p>
@@ -1472,7 +1658,7 @@
         <w:pStyle w:val="Heading2"/>
       </w:pPr>
       <w:r>
-        <w:t>Security Level</w:t>
+        <w:t>SQL Injection</w:t>
       </w:r>
     </w:p>
     <w:p>
@@ -1480,10 +1666,28 @@
         <w:ind w:firstLine="202"/>
       </w:pPr>
       <w:r>
-        <w:t xml:space="preserve">Finally, the VDNA provides two different security levels to test. The low setting </w:t>
-      </w:r>
-      <w:r>
-        <w:t>tells the application to execute insecure code to process the input given to each view. The low setting is akin to an ASP.NET application poorly developed from a security perspective. Test cases are provided that successfully exploit each attack when the security is set to low.</w:t>
+        <w:t>The greatest threat to web ap</w:t>
+      </w:r>
+      <w:r>
+        <w:t>plications as ranked by OWASP, i</w:t>
+      </w:r>
+      <w:r>
+        <w:t>njection, is demonstrated by</w:t>
+      </w:r>
+      <w:r>
+        <w:t xml:space="preserve"> the</w:t>
+      </w:r>
+      <w:r>
+        <w:t xml:space="preserve"> VDNA in the form of SQL injection. The SQL i</w:t>
+      </w:r>
+      <w:r>
+        <w:t xml:space="preserve">njection view displays a form </w:t>
+      </w:r>
+      <w:r>
+        <w:t>that lets the signed-in user</w:t>
+      </w:r>
+      <w:r>
+        <w:t xml:space="preserve"> add a credit card to associate with their account. </w:t>
       </w:r>
     </w:p>
     <w:p>
@@ -1491,42 +1695,27 @@
         <w:ind w:firstLine="202"/>
       </w:pPr>
       <w:r>
-        <w:t>On the other hand, the high security setting tells the application to use code written to Microsoft’s standards of security [6].</w:t>
-      </w:r>
-      <w:r>
-        <w:t xml:space="preserve"> Theoretically, only zero-day attacks should succeed against the attack pages when the security level is set to high. </w:t>
-      </w:r>
-    </w:p>
-    <w:p>
-      <w:pPr>
-        <w:pStyle w:val="Heading1"/>
-      </w:pPr>
-      <w:r>
-        <w:t>Collecting Data</w:t>
-      </w:r>
-    </w:p>
-    <w:p>
-      <w:pPr>
-        <w:pStyle w:val="Heading2"/>
-      </w:pPr>
-      <w:r>
-        <w:t>SQL Injection</w:t>
-      </w:r>
-    </w:p>
-    <w:p>
-      <w:pPr>
-        <w:ind w:firstLine="202"/>
-      </w:pPr>
-      <w:r>
-        <w:t xml:space="preserve">The greatest threat to web applications as ranked by OWASP, Injection, is demonstrated by VDNA in the form of SQL Injection. The SQL Injection view displays a form through which the signed-in user can add a credit card to associate with their account. </w:t>
-      </w:r>
-    </w:p>
-    <w:p>
-      <w:pPr>
-        <w:ind w:firstLine="202"/>
-      </w:pPr>
-      <w:r>
-        <w:t xml:space="preserve">If the security is set to low, a SQLConnection object is used in the controller to process the user’s input. The input is not checked beforehand leaving the application vulnerable to SQL Injection. If the security is set to high, a DBContext object is used to update the database through the credit card model class. </w:t>
+        <w:t>If the security is set to low, a SQL</w:t>
+      </w:r>
+      <w:r>
+        <w:t xml:space="preserve"> c</w:t>
+      </w:r>
+      <w:r>
+        <w:t>onnection object is used in the controller to process the user’s input. The input is not checked beforehand</w:t>
+      </w:r>
+      <w:r>
+        <w:t>,</w:t>
+      </w:r>
+      <w:r>
+        <w:t xml:space="preserve"> leaving the application vulnerable to SQL Injection. If the security is set to high, a </w:t>
+      </w:r>
+      <w:proofErr w:type="spellStart"/>
+      <w:r>
+        <w:t>DBContext</w:t>
+      </w:r>
+      <w:proofErr w:type="spellEnd"/>
+      <w:r>
+        <w:t xml:space="preserve"> object is used to update the database through the credit card model. </w:t>
       </w:r>
     </w:p>
     <w:p/>
@@ -1583,7 +1772,25 @@
         <w:rPr>
           <w:b/>
         </w:rPr>
-        <w:t>Figure 5: The view for the SQL Injection demo. This page simulates a form which allows a user to associate a credit card with their account.</w:t>
+        <w:t>Figure 5: T</w:t>
+      </w:r>
+      <w:r>
+        <w:rPr>
+          <w:b/>
+        </w:rPr>
+        <w:t>he SQL Injection demo</w:t>
+      </w:r>
+      <w:r>
+        <w:rPr>
+          <w:b/>
+        </w:rPr>
+        <w:t xml:space="preserve"> view. This </w:t>
+      </w:r>
+      <w:r>
+        <w:rPr>
+          <w:b/>
+        </w:rPr>
+        <w:t>form allows a user to associate a credit card with their account.</w:t>
       </w:r>
     </w:p>
     <w:p>
@@ -1596,7 +1803,21 @@
         <w:ind w:firstLine="202"/>
       </w:pPr>
       <w:r>
-        <w:t>The test cases in table one are used to demonstrate the benefit of using the DBContext over a SQLConnection</w:t>
+        <w:t xml:space="preserve">The test cases in table one are used to demonstrate the benefit of using </w:t>
+      </w:r>
+      <w:proofErr w:type="spellStart"/>
+      <w:r>
+        <w:t>DBContext</w:t>
+      </w:r>
+      <w:proofErr w:type="spellEnd"/>
+      <w:r>
+        <w:t xml:space="preserve"> over a SQL</w:t>
+      </w:r>
+      <w:r>
+        <w:t xml:space="preserve"> c</w:t>
+      </w:r>
+      <w:r>
+        <w:t>onnection</w:t>
       </w:r>
       <w:r>
         <w:t>.</w:t>
@@ -1800,7 +2021,15 @@
               <w:t xml:space="preserve">1111222233334444', '111', '20160801'); </w:t>
             </w:r>
             <w:r>
-              <w:t xml:space="preserve">DROP TABLE CreditCards; </w:t>
+              <w:t xml:space="preserve">DROP TABLE </w:t>
+            </w:r>
+            <w:proofErr w:type="spellStart"/>
+            <w:r>
+              <w:t>CreditCards</w:t>
+            </w:r>
+            <w:proofErr w:type="spellEnd"/>
+            <w:r>
+              <w:t xml:space="preserve">; </w:t>
             </w:r>
             <w:r>
               <w:t>--</w:t>
@@ -1845,15 +2074,14 @@
         <w:rPr>
           <w:b/>
         </w:rPr>
-        <w:t xml:space="preserve">Table 1: The test cases given to the SQL Injection view and </w:t>
-      </w:r>
-    </w:p>
-    <w:p>
-      <w:pPr>
+        <w:t>Table 1: The test cases give</w:t>
+      </w:r>
+      <w:r>
         <w:rPr>
           <w:b/>
         </w:rPr>
-      </w:pPr>
+        <w:t xml:space="preserve">n to the SQL Injection view and </w:t>
+      </w:r>
       <w:r>
         <w:rPr>
           <w:b/>
@@ -1880,10 +2108,31 @@
         <w:ind w:firstLine="202"/>
       </w:pPr>
       <w:r>
-        <w:t>OWASP’s second-greatest threat, XSS attacks, are demonstrated by VDNA in the form of reflected XSS attacks. The XSS attack view displays a form throu</w:t>
-      </w:r>
-      <w:r>
-        <w:t>gh which the signed-in user can search for other registered users. If the security level is set to low, the form is vulnerable to XSS attacks. If it is set to high, the controller behind the view filters input for HTML tags.</w:t>
+        <w:t>OWASP’s second-</w:t>
+      </w:r>
+      <w:r>
+        <w:t>highest</w:t>
+      </w:r>
+      <w:r>
+        <w:t xml:space="preserve"> threat, XSS attacks, are demonstrated by </w:t>
+      </w:r>
+      <w:r>
+        <w:t xml:space="preserve">the </w:t>
+      </w:r>
+      <w:r>
+        <w:t xml:space="preserve">VDNA in the form of reflected XSS attacks. The XSS attack view displays a form </w:t>
+      </w:r>
+      <w:r>
+        <w:t>which allows</w:t>
+      </w:r>
+      <w:r>
+        <w:t xml:space="preserve"> the signed-in user </w:t>
+      </w:r>
+      <w:r>
+        <w:t xml:space="preserve">to </w:t>
+      </w:r>
+      <w:r>
+        <w:t>search for other registered users. If the security level is set to low, the form is vulnerable to XSS attacks. If it is set to high, the controller behind the view filters input for HTML tags.</w:t>
       </w:r>
     </w:p>
     <w:p/>
@@ -1943,7 +2192,25 @@
         <w:rPr>
           <w:b/>
         </w:rPr>
-        <w:t>Figure 6: The view for the Reflected XSS demo. This page simulates a form which allows a user to search for other registered users in the application.</w:t>
+        <w:t>Figure 6: T</w:t>
+      </w:r>
+      <w:r>
+        <w:rPr>
+          <w:b/>
+        </w:rPr>
+        <w:t>he Reflected XSS demo</w:t>
+      </w:r>
+      <w:r>
+        <w:rPr>
+          <w:b/>
+        </w:rPr>
+        <w:t xml:space="preserve"> view</w:t>
+      </w:r>
+      <w:r>
+        <w:rPr>
+          <w:b/>
+        </w:rPr>
+        <w:t>. This form allows a user to search for other registered users in the application.</w:t>
       </w:r>
     </w:p>
     <w:p/>
@@ -2185,7 +2452,39 @@
         <w:ind w:firstLine="202"/>
       </w:pPr>
       <w:r>
-        <w:t>Finally, the third threat listed by OWASP is poor implementation of authentication. To demonstrate this point, the VDNA has a login form that is vulnerable to brute-forcing login attempts. When the security level is set to low, the admin password is “mockingjay”; a weak password. When the security level is high, the admin password is “</w:t>
+        <w:t xml:space="preserve">Finally, the third threat </w:t>
+      </w:r>
+      <w:r>
+        <w:t>ranked</w:t>
+      </w:r>
+      <w:r>
+        <w:t xml:space="preserve"> by OWASP is poor implementation of authentication. To demonstrate this</w:t>
+      </w:r>
+      <w:r>
+        <w:t xml:space="preserve"> vulnerability</w:t>
+      </w:r>
+      <w:r>
+        <w:t xml:space="preserve">, the VDNA has a login form </w:t>
+      </w:r>
+      <w:r>
+        <w:t>which</w:t>
+      </w:r>
+      <w:r>
+        <w:t xml:space="preserve"> is vulnerable to brute-forcing login attempts. When the security level is set to low, the admin</w:t>
+      </w:r>
+      <w:r>
+        <w:t>istrator</w:t>
+      </w:r>
+      <w:r>
+        <w:t xml:space="preserve"> password is “</w:t>
+      </w:r>
+      <w:proofErr w:type="spellStart"/>
+      <w:r>
+        <w:t>mockingjay</w:t>
+      </w:r>
+      <w:proofErr w:type="spellEnd"/>
+      <w:r>
+        <w:t>”; a weak password. When the security level is high, the admin password is “</w:t>
       </w:r>
       <w:r>
         <w:t>q1S2@fXZETG9433!2</w:t>
@@ -2266,29 +2565,70 @@
         <w:rPr>
           <w:b/>
         </w:rPr>
-        <w:t>Figure 7: The view for the broken authentication view. The page simulates a login form which is vulnerable to brute-force attacks.</w:t>
-      </w:r>
-    </w:p>
-    <w:p>
-      <w:pPr>
+        <w:t>Figure 7: The broken authentication</w:t>
+      </w:r>
+      <w:r>
         <w:rPr>
           <w:b/>
         </w:rPr>
-      </w:pPr>
-    </w:p>
-    <w:p>
+        <w:t xml:space="preserve"> demo</w:t>
+      </w:r>
       <w:r>
         <w:rPr>
           <w:b/>
         </w:rPr>
+        <w:t xml:space="preserve"> view. Th</w:t>
+      </w:r>
+      <w:r>
+        <w:rPr>
+          <w:b/>
+        </w:rPr>
+        <w:t>is</w:t>
+      </w:r>
+      <w:r>
+        <w:rPr>
+          <w:b/>
+        </w:rPr>
+        <w:t xml:space="preserve"> login form is vulnerable to brute-force attacks.</w:t>
+      </w:r>
+    </w:p>
+    <w:p>
+      <w:pPr>
+        <w:rPr>
+          <w:b/>
+        </w:rPr>
+      </w:pPr>
+    </w:p>
+    <w:p>
+      <w:r>
+        <w:rPr>
+          <w:b/>
+        </w:rPr>
         <w:tab/>
       </w:r>
       <w:r>
-        <w:t xml:space="preserve">It is typically a last resort, but when hackers decide to take the brute-force approach, a strong password is the best defense against the attack. Malicious users have multiple tools at their disposal to brute-force login forms. The tool used to </w:t>
+        <w:t xml:space="preserve">It is typically a last resort, but when hackers decide to take </w:t>
+      </w:r>
+      <w:proofErr w:type="gramStart"/>
+      <w:r>
+        <w:t xml:space="preserve">a </w:t>
+      </w:r>
+      <w:r>
+        <w:t xml:space="preserve"> brute</w:t>
+      </w:r>
+      <w:proofErr w:type="gramEnd"/>
+      <w:r>
+        <w:t xml:space="preserve">-force approach, a strong password is the best defense. Malicious users have multiple tools at their disposal to brute-force login forms. The tool used to demonstrate the brute-force attack is THC-Hydra. The included bash script </w:t>
+      </w:r>
+      <w:r>
+        <w:t xml:space="preserve">Hydra.sh </w:t>
       </w:r>
       <w:r>
         <w:lastRenderedPageBreak/>
-        <w:t>demonstrate the brute-force attack is THC-Hydra. The included bash script can be run on any Linux machine with THC-Hydra installed.</w:t>
+        <w:t>can be run on any Linux machine with THC-Hydra installed.</w:t>
+      </w:r>
+      <w:r>
+        <w:t xml:space="preserve"> The results of the script running against the VDNA are shown in table three.</w:t>
       </w:r>
     </w:p>
     <w:p/>
@@ -2387,13 +2727,126 @@
         </w:tc>
       </w:tr>
     </w:tbl>
+    <w:p>
+      <w:pPr>
+        <w:rPr>
+          <w:b/>
+        </w:rPr>
+      </w:pPr>
+    </w:p>
+    <w:p>
+      <w:pPr>
+        <w:rPr>
+          <w:b/>
+        </w:rPr>
+      </w:pPr>
+      <w:r>
+        <w:rPr>
+          <w:b/>
+        </w:rPr>
+        <w:t>Table 3: The included script Hydra.sh executes an attack against the VDNA using THC-Hydra, a brute-force attack tool. This table shows what happens when security is set to low compared to high.</w:t>
+      </w:r>
+    </w:p>
+    <w:p>
+      <w:pPr>
+        <w:pStyle w:val="Heading1"/>
+      </w:pPr>
+      <w:r>
+        <w:t>Faith Integration</w:t>
+      </w:r>
+    </w:p>
+    <w:p>
+      <w:pPr>
+        <w:ind w:firstLine="202"/>
+      </w:pPr>
+      <w:r>
+        <w:t xml:space="preserve">The VDNA demonstrates three of the biggest threats to web applications and how to guard against them. However, an optimistic developer might assume that users of the applications they write will not try to attack them. From a Reformed perspective, it is a simple point to argue against. The Reformed tradition and most evangelical Christians recognize the fallen nature of man. Genesis </w:t>
+      </w:r>
+      <w:r>
+        <w:t xml:space="preserve">2-3 </w:t>
+      </w:r>
+      <w:r>
+        <w:t xml:space="preserve">narrates the story of Adam and Eve’s decision to take of the Tree that God commanded they not take from. As the first humans, their original sin corrupted all of humanity, meaning all people are sinners </w:t>
+      </w:r>
+      <w:r>
+        <w:t>by birth, as well as by deed for “all have sinned and fallen short of the glory of God” (Romans 3:23, ESV)</w:t>
+      </w:r>
+      <w:r>
+        <w:t xml:space="preserve">. </w:t>
+      </w:r>
+    </w:p>
+    <w:p>
+      <w:pPr>
+        <w:ind w:firstLine="202"/>
+      </w:pPr>
+      <w:r>
+        <w:t>Even though the world is a fallen one, the optimistic developer is correct</w:t>
+      </w:r>
+      <w:r>
+        <w:t xml:space="preserve"> in a limited way</w:t>
+      </w:r>
+      <w:r>
+        <w:t xml:space="preserve">. The majority of users of an application are not going to try and attack it. Some of that is due to God’s common grace manifested in the world. </w:t>
+      </w:r>
+      <w:r>
+        <w:t xml:space="preserve">Even though the Reformed tradition reserves salvation for God’s elect, King David wrote that “the Lord is good to all, and his mercy is over all that is made” (Psalm 145:9, ESV). </w:t>
+      </w:r>
+      <w:r>
+        <w:t>A user is likely not going to hack their banking website for the same reason that non-Christians can still do good deeds; God’s common grace.</w:t>
+      </w:r>
+    </w:p>
+    <w:p>
+      <w:pPr>
+        <w:ind w:firstLine="202"/>
+      </w:pPr>
+      <w:r>
+        <w:t>Where the optimistic developer’s logic falls short is failing to take into account the limits of God’s common grace, self-evident by the fact that sin is still in the world. Man is still sinful “f</w:t>
+      </w:r>
+      <w:r>
+        <w:t>or out of the heart come evil thoughts, murder, adultery, sexual immorality</w:t>
+      </w:r>
+      <w:r>
+        <w:t>, theft, false witness, [and] slander” (Matthew 15:19). The need for com</w:t>
+      </w:r>
+      <w:bookmarkStart w:id="1" w:name="_GoBack"/>
+      <w:bookmarkEnd w:id="1"/>
+      <w:r>
+        <w:t>puter security comes from the reality that man is sinful despite God’s common grace. The virtual world is not a distinct world from the physical. Cyberspace exists as an extension of the physical world. Cyberspace exists from all the se</w:t>
+      </w:r>
+      <w:r>
+        <w:t>rvers, wires,</w:t>
+      </w:r>
+    </w:p>
+    <w:p>
+      <w:pPr>
+        <w:ind w:firstLine="202"/>
+      </w:pPr>
+      <w:r>
+        <w:t>Finally, it is worth noting what a Christian response to technology in general should look like. The answer is not to shun all technology as sinful.</w:t>
+      </w:r>
+    </w:p>
     <w:p/>
     <w:p>
-      <w:pPr>
-        <w:pStyle w:val="Heading1"/>
-      </w:pPr>
-      <w:r>
-        <w:t>Faith Integration</w:t>
+      <w:r>
+        <w:t xml:space="preserve">Virtual world is </w:t>
+      </w:r>
+      <w:r>
+        <w:t>extension</w:t>
+      </w:r>
+      <w:r>
+        <w:t xml:space="preserve"> of the physical world.</w:t>
+      </w:r>
+      <w:r>
+        <w:t xml:space="preserve"> (God created out of nothing but everything else is created out of what God created) (Colossians 1:16)</w:t>
+      </w:r>
+    </w:p>
+    <w:p/>
+    <w:p>
+      <w:r>
+        <w:t>Christian answer is not to run from technology</w:t>
+      </w:r>
+      <w:r>
+        <w:t xml:space="preserve"> (Proverbs 30:19)</w:t>
       </w:r>
     </w:p>
     <w:p>
@@ -2467,7 +2920,15 @@
         <w:pStyle w:val="References"/>
       </w:pPr>
       <w:r>
-        <w:t xml:space="preserve">J. Williams and D. Wichers. OWASP top 10 2013: The Ten Most Critical Web Application Security Risks. </w:t>
+        <w:t xml:space="preserve">J. Williams and D. </w:t>
+      </w:r>
+      <w:proofErr w:type="spellStart"/>
+      <w:r>
+        <w:t>Wichers</w:t>
+      </w:r>
+      <w:proofErr w:type="spellEnd"/>
+      <w:r>
+        <w:t xml:space="preserve">. OWASP top 10 2013: The Ten Most Critical Web Application Security Risks. </w:t>
       </w:r>
       <w:r>
         <w:rPr>
@@ -2613,7 +3074,7 @@
       <w:rPr>
         <w:noProof/>
       </w:rPr>
-      <w:t>5</w:t>
+      <w:t>4</w:t>
     </w:r>
     <w:r>
       <w:fldChar w:fldCharType="end"/>
@@ -5768,7 +6229,7 @@
 </file>
 
 <file path=customXml/itemProps1.xml><?xml version="1.0" encoding="utf-8"?>
-<ds:datastoreItem xmlns:ds="http://schemas.openxmlformats.org/officeDocument/2006/customXml" ds:itemID="{78ED106D-4ADD-49E6-A880-5F1562AA7DD9}">
+<ds:datastoreItem xmlns:ds="http://schemas.openxmlformats.org/officeDocument/2006/customXml" ds:itemID="{467B0F32-3D46-463B-A888-7448E5220E59}">
   <ds:schemaRefs>
     <ds:schemaRef ds:uri="http://schemas.openxmlformats.org/officeDocument/2006/bibliography"/>
   </ds:schemaRefs>

</xml_diff>

<commit_message>
Finished draft of thesis
</commit_message>
<xml_diff>
--- a/Bachelor's Thesis.docx
+++ b/Bachelor's Thesis.docx
@@ -541,13 +541,8 @@
       <w:r>
         <w:t xml:space="preserve">the </w:t>
       </w:r>
-      <w:proofErr w:type="gramStart"/>
-      <w:r>
-        <w:t>Vulnerable</w:t>
-      </w:r>
-      <w:proofErr w:type="gramEnd"/>
-      <w:r>
-        <w:t xml:space="preserve"> .NET App (VDNA).</w:t>
+      <w:r>
+        <w:t>Vulnerable .NET App (VDNA).</w:t>
       </w:r>
     </w:p>
     <w:p/>
@@ -1456,15 +1451,16 @@
       </w:pPr>
     </w:p>
     <w:p>
+      <w:bookmarkStart w:id="1" w:name="_GoBack"/>
       <w:r>
         <w:rPr>
           <w:noProof/>
         </w:rPr>
         <w:drawing>
-          <wp:inline distT="0" distB="0" distL="0" distR="0" wp14:anchorId="22B448B5" wp14:editId="3C6AD51B">
-            <wp:extent cx="3200400" cy="3565525"/>
-            <wp:effectExtent l="0" t="0" r="0" b="0"/>
-            <wp:docPr id="4" name="Picture 4"/>
+          <wp:inline distT="0" distB="0" distL="0" distR="0" wp14:anchorId="355A51EF" wp14:editId="01ACC99C">
+            <wp:extent cx="3200400" cy="4547235"/>
+            <wp:effectExtent l="0" t="0" r="0" b="5715"/>
+            <wp:docPr id="8" name="Picture 8"/>
             <wp:cNvGraphicFramePr>
               <a:graphicFrameLocks xmlns:a="http://schemas.openxmlformats.org/drawingml/2006/main" noChangeAspect="1"/>
             </wp:cNvGraphicFramePr>
@@ -1472,7 +1468,7 @@
               <a:graphicData uri="http://schemas.openxmlformats.org/drawingml/2006/picture">
                 <pic:pic xmlns:pic="http://schemas.openxmlformats.org/drawingml/2006/picture">
                   <pic:nvPicPr>
-                    <pic:cNvPr id="4" name="Capture.JPG"/>
+                    <pic:cNvPr id="8" name="Capture.JPG"/>
                     <pic:cNvPicPr/>
                   </pic:nvPicPr>
                   <pic:blipFill>
@@ -1490,7 +1486,7 @@
                   <pic:spPr>
                     <a:xfrm>
                       <a:off x="0" y="0"/>
-                      <a:ext cx="3200400" cy="3565525"/>
+                      <a:ext cx="3200400" cy="4547235"/>
                     </a:xfrm>
                     <a:prstGeom prst="rect">
                       <a:avLst/>
@@ -1502,6 +1498,7 @@
           </wp:inline>
         </w:drawing>
       </w:r>
+      <w:bookmarkEnd w:id="1"/>
     </w:p>
     <w:p/>
     <w:p>
@@ -1547,15 +1544,7 @@
         <w:t>an</w:t>
       </w:r>
       <w:r>
-        <w:t xml:space="preserve"> email address) and password with which they can log in. The </w:t>
-      </w:r>
-      <w:proofErr w:type="spellStart"/>
-      <w:r>
-        <w:t>SecuritySettings</w:t>
-      </w:r>
-      <w:proofErr w:type="spellEnd"/>
-      <w:r>
-        <w:t xml:space="preserve"> table stores two strings, “low” and “high”, to tell the attack pages how difficult to make each attack. An admin user is created by default and every other registered user has user-level permissions.</w:t>
+        <w:t xml:space="preserve"> email address) and password with which they can log in. The SecuritySettings table stores two strings, “low” and “high”, to tell the attack pages how difficult to make each attack. An admin user is created by default and every other registered user has user-level permissions.</w:t>
       </w:r>
     </w:p>
     <w:p>
@@ -1571,7 +1560,11 @@
         <w:ind w:firstLine="202"/>
       </w:pPr>
       <w:r>
-        <w:t xml:space="preserve">The views provided by the VDNA consist of instruction pages, a home page that provides a starting point, and the attack pages. Each attack page provides an explanation of what attack the page demonstrates and a realistic scenario through which to demonstrate it. </w:t>
+        <w:t xml:space="preserve">The views provided by the VDNA consist of instruction pages, a home page that provides a starting point, and the attack pages. Each attack page provides an explanation of </w:t>
+      </w:r>
+      <w:r>
+        <w:lastRenderedPageBreak/>
+        <w:t xml:space="preserve">what attack the page demonstrates and a realistic scenario through which to demonstrate it. </w:t>
       </w:r>
     </w:p>
     <w:p>
@@ -1591,23 +1584,17 @@
         <w:t xml:space="preserve"> to the user depending on the page they are on. The views also provide an interface through which </w:t>
       </w:r>
       <w:r>
-        <w:t>the user can conduct the attacks</w:t>
-      </w:r>
-      <w:proofErr w:type="gramStart"/>
+        <w:t>the user can conduct the attacks.</w:t>
+      </w:r>
       <w:r>
         <w:t>.</w:t>
       </w:r>
-      <w:r>
-        <w:t>.</w:t>
-      </w:r>
-      <w:proofErr w:type="gramEnd"/>
     </w:p>
     <w:p>
       <w:pPr>
         <w:pStyle w:val="Heading2"/>
       </w:pPr>
       <w:r>
-        <w:lastRenderedPageBreak/>
         <w:t>Security Level</w:t>
       </w:r>
     </w:p>
@@ -1707,15 +1694,7 @@
         <w:t>,</w:t>
       </w:r>
       <w:r>
-        <w:t xml:space="preserve"> leaving the application vulnerable to SQL Injection. If the security is set to high, a </w:t>
-      </w:r>
-      <w:proofErr w:type="spellStart"/>
-      <w:r>
-        <w:t>DBContext</w:t>
-      </w:r>
-      <w:proofErr w:type="spellEnd"/>
-      <w:r>
-        <w:t xml:space="preserve"> object is used to update the database through the credit card model. </w:t>
+        <w:t xml:space="preserve"> leaving the application vulnerable to SQL Injection. If the security is set to high, a DBContext object is used to update the database through the credit card model. </w:t>
       </w:r>
     </w:p>
     <w:p/>
@@ -1803,15 +1782,7 @@
         <w:ind w:firstLine="202"/>
       </w:pPr>
       <w:r>
-        <w:t xml:space="preserve">The test cases in table one are used to demonstrate the benefit of using </w:t>
-      </w:r>
-      <w:proofErr w:type="spellStart"/>
-      <w:r>
-        <w:t>DBContext</w:t>
-      </w:r>
-      <w:proofErr w:type="spellEnd"/>
-      <w:r>
-        <w:t xml:space="preserve"> over a SQL</w:t>
+        <w:t>The test cases in table one are used to demonstrate the benefit of using DBContext over a SQL</w:t>
       </w:r>
       <w:r>
         <w:t xml:space="preserve"> c</w:t>
@@ -1822,6 +1793,51 @@
       <w:r>
         <w:t>.</w:t>
       </w:r>
+    </w:p>
+    <w:p>
+      <w:pPr>
+        <w:ind w:firstLine="202"/>
+      </w:pPr>
+    </w:p>
+    <w:p>
+      <w:pPr>
+        <w:ind w:firstLine="202"/>
+      </w:pPr>
+    </w:p>
+    <w:p>
+      <w:pPr>
+        <w:ind w:firstLine="202"/>
+      </w:pPr>
+    </w:p>
+    <w:p>
+      <w:pPr>
+        <w:ind w:firstLine="202"/>
+      </w:pPr>
+    </w:p>
+    <w:p>
+      <w:pPr>
+        <w:ind w:firstLine="202"/>
+      </w:pPr>
+    </w:p>
+    <w:p>
+      <w:pPr>
+        <w:ind w:firstLine="202"/>
+      </w:pPr>
+    </w:p>
+    <w:p>
+      <w:pPr>
+        <w:ind w:firstLine="202"/>
+      </w:pPr>
+    </w:p>
+    <w:p>
+      <w:pPr>
+        <w:ind w:firstLine="202"/>
+      </w:pPr>
+    </w:p>
+    <w:p>
+      <w:pPr>
+        <w:ind w:firstLine="202"/>
+      </w:pPr>
     </w:p>
     <w:p>
       <w:pPr>
@@ -2021,15 +2037,7 @@
               <w:t xml:space="preserve">1111222233334444', '111', '20160801'); </w:t>
             </w:r>
             <w:r>
-              <w:t xml:space="preserve">DROP TABLE </w:t>
-            </w:r>
-            <w:proofErr w:type="spellStart"/>
-            <w:r>
-              <w:t>CreditCards</w:t>
-            </w:r>
-            <w:proofErr w:type="spellEnd"/>
-            <w:r>
-              <w:t xml:space="preserve">; </w:t>
+              <w:t xml:space="preserve">DROP TABLE CreditCards; </w:t>
             </w:r>
             <w:r>
               <w:t>--</w:t>
@@ -2476,15 +2484,7 @@
         <w:t>istrator</w:t>
       </w:r>
       <w:r>
-        <w:t xml:space="preserve"> password is “</w:t>
-      </w:r>
-      <w:proofErr w:type="spellStart"/>
-      <w:r>
-        <w:t>mockingjay</w:t>
-      </w:r>
-      <w:proofErr w:type="spellEnd"/>
-      <w:r>
-        <w:t>”; a weak password. When the security level is high, the admin password is “</w:t>
+        <w:t xml:space="preserve"> password is “mockingjay”; a weak password. When the security level is high, the admin password is “</w:t>
       </w:r>
       <w:r>
         <w:t>q1S2@fXZETG9433!2</w:t>
@@ -2505,6 +2505,7 @@
         <w:rPr>
           <w:noProof/>
         </w:rPr>
+        <w:lastRenderedPageBreak/>
         <w:drawing>
           <wp:inline distT="0" distB="0" distL="0" distR="0" wp14:anchorId="0337DD5F" wp14:editId="5CCD827F">
             <wp:extent cx="3200400" cy="1141730"/>
@@ -2609,22 +2610,16 @@
       <w:r>
         <w:t xml:space="preserve">It is typically a last resort, but when hackers decide to take </w:t>
       </w:r>
-      <w:proofErr w:type="gramStart"/>
       <w:r>
         <w:t xml:space="preserve">a </w:t>
       </w:r>
       <w:r>
-        <w:t xml:space="preserve"> brute</w:t>
-      </w:r>
-      <w:proofErr w:type="gramEnd"/>
-      <w:r>
-        <w:t xml:space="preserve">-force approach, a strong password is the best defense. Malicious users have multiple tools at their disposal to brute-force login forms. The tool used to demonstrate the brute-force attack is THC-Hydra. The included bash script </w:t>
+        <w:t xml:space="preserve"> brute-force approach, a strong password is the best defense. Malicious users have multiple tools at their disposal to brute-force login forms. The tool used to demonstrate the brute-force attack is THC-Hydra. The included bash script </w:t>
       </w:r>
       <w:r>
         <w:t xml:space="preserve">Hydra.sh </w:t>
       </w:r>
       <w:r>
-        <w:lastRenderedPageBreak/>
         <w:t>can be run on any Linux machine with THC-Hydra installed.</w:t>
       </w:r>
       <w:r>
@@ -2760,16 +2755,31 @@
         <w:ind w:firstLine="202"/>
       </w:pPr>
       <w:r>
-        <w:t xml:space="preserve">The VDNA demonstrates three of the biggest threats to web applications and how to guard against them. However, an optimistic developer might assume that users of the applications they write will not try to attack them. From a Reformed perspective, it is a simple point to argue against. The Reformed tradition and most evangelical Christians recognize the fallen nature of man. Genesis </w:t>
-      </w:r>
-      <w:r>
-        <w:t xml:space="preserve">2-3 </w:t>
-      </w:r>
-      <w:r>
-        <w:t xml:space="preserve">narrates the story of Adam and Eve’s decision to take of the Tree that God commanded they not take from. As the first humans, their original sin corrupted all of humanity, meaning all people are sinners </w:t>
-      </w:r>
-      <w:r>
-        <w:t>by birth, as well as by deed for “all have sinned and fallen short of the glory of God” (Romans 3:23, ESV)</w:t>
+        <w:t xml:space="preserve">The VDNA demonstrates three of the </w:t>
+      </w:r>
+      <w:r>
+        <w:t>greatest</w:t>
+      </w:r>
+      <w:r>
+        <w:t xml:space="preserve"> threat</w:t>
+      </w:r>
+      <w:r>
+        <w:t>s to web applications and how developers can</w:t>
+      </w:r>
+      <w:r>
+        <w:t xml:space="preserve"> guard against them. However, an optimistic developer might assume that users of the applications they write will not try to attack </w:t>
+      </w:r>
+      <w:r>
+        <w:t>the applications</w:t>
+      </w:r>
+      <w:r>
+        <w:t xml:space="preserve">. From a Reformed perspective, it is a simple point to argue against. The Reformed tradition and most evangelical Christians recognize the fallen nature of man. </w:t>
+      </w:r>
+      <w:r>
+        <w:t xml:space="preserve">God tells man that </w:t>
+      </w:r>
+      <w:r>
+        <w:t>“all have sinned and fallen short of the glory of God” (Romans 3:23, ESV)</w:t>
       </w:r>
       <w:r>
         <w:t xml:space="preserve">. </w:t>
@@ -2780,19 +2790,43 @@
         <w:ind w:firstLine="202"/>
       </w:pPr>
       <w:r>
-        <w:t>Even though the world is a fallen one, the optimistic developer is correct</w:t>
-      </w:r>
-      <w:r>
-        <w:t xml:space="preserve"> in a limited way</w:t>
-      </w:r>
-      <w:r>
-        <w:t xml:space="preserve">. The majority of users of an application are not going to try and attack it. Some of that is due to God’s common grace manifested in the world. </w:t>
+        <w:t>Despite the sinful nature of man</w:t>
+      </w:r>
+      <w:r>
+        <w:t>, the optimistic developer is correct</w:t>
+      </w:r>
+      <w:r>
+        <w:t xml:space="preserve"> in a limited </w:t>
+      </w:r>
+      <w:r>
+        <w:t>sense</w:t>
+      </w:r>
+      <w:r>
+        <w:t xml:space="preserve">. The majority of users of an application are not going to try and attack it. </w:t>
+      </w:r>
+      <w:r>
+        <w:t>Although that can be attributed to limited technical knowledge, some of that could also be</w:t>
+      </w:r>
+      <w:r>
+        <w:t xml:space="preserve"> God’s common grace manifested in the world. </w:t>
       </w:r>
       <w:r>
         <w:t xml:space="preserve">Even though the Reformed tradition reserves salvation for God’s elect, King David wrote that “the Lord is good to all, and his mercy is over all that is made” (Psalm 145:9, ESV). </w:t>
       </w:r>
       <w:r>
-        <w:t>A user is likely not going to hack their banking website for the same reason that non-Christians can still do good deeds; God’s common grace.</w:t>
+        <w:t xml:space="preserve">A user is </w:t>
+      </w:r>
+      <w:r>
+        <w:t>probably</w:t>
+      </w:r>
+      <w:r>
+        <w:t xml:space="preserve"> not going to hack their banking website for the same reason that non-Christians can still do good</w:t>
+      </w:r>
+      <w:r>
+        <w:t xml:space="preserve"> deeds</w:t>
+      </w:r>
+      <w:r>
+        <w:t>; God’s common grace.</w:t>
       </w:r>
     </w:p>
     <w:p>
@@ -2806,15 +2840,37 @@
         <w:t>or out of the heart come evil thoughts, murder, adultery, sexual immorality</w:t>
       </w:r>
       <w:r>
-        <w:t>, theft, false witness, [and] slander” (Matthew 15:19). The need for com</w:t>
-      </w:r>
-      <w:bookmarkStart w:id="1" w:name="_GoBack"/>
-      <w:bookmarkEnd w:id="1"/>
-      <w:r>
-        <w:t>puter security comes from the reality that man is sinful despite God’s common grace. The virtual world is not a distinct world from the physical. Cyberspace exists as an extension of the physical world. Cyberspace exists from all the se</w:t>
-      </w:r>
-      <w:r>
-        <w:t>rvers, wires,</w:t>
+        <w:t xml:space="preserve">, theft, false witness, [and] slander” (Matthew 15:19). The need for computer security comes from the reality that </w:t>
+      </w:r>
+      <w:r>
+        <w:t>the world is sinful and fallen</w:t>
+      </w:r>
+      <w:r>
+        <w:t xml:space="preserve">. </w:t>
+      </w:r>
+      <w:r>
+        <w:t>It is important to note that the</w:t>
+      </w:r>
+      <w:r>
+        <w:t xml:space="preserve"> virtual world is not a distinct world from the </w:t>
+      </w:r>
+      <w:r>
+        <w:t>physical. Cyberspace exists as an extension of the physical world</w:t>
+      </w:r>
+      <w:r>
+        <w:t xml:space="preserve"> as it is sustained by the servers, wires, and components that exist in the physical world. Paul wrote to the Colossian church that “</w:t>
+      </w:r>
+      <w:r>
+        <w:t xml:space="preserve">by </w:t>
+      </w:r>
+      <w:r>
+        <w:t>[God]</w:t>
+      </w:r>
+      <w:r>
+        <w:t xml:space="preserve"> all things were created, in heaven and on earth, visible and invisible</w:t>
+      </w:r>
+      <w:r>
+        <w:t>” (Colossians 1:16, ESV). The virtual world is in God’s domain just as much as the physical world, therefore Biblical principles apply the same.</w:t>
       </w:r>
     </w:p>
     <w:p>
@@ -2824,29 +2880,11 @@
       <w:r>
         <w:t>Finally, it is worth noting what a Christian response to technology in general should look like. The answer is not to shun all technology as sinful.</w:t>
       </w:r>
-    </w:p>
-    <w:p/>
-    <w:p>
-      <w:r>
-        <w:t xml:space="preserve">Virtual world is </w:t>
-      </w:r>
-      <w:r>
-        <w:t>extension</w:t>
-      </w:r>
-      <w:r>
-        <w:t xml:space="preserve"> of the physical world.</w:t>
-      </w:r>
-      <w:r>
-        <w:t xml:space="preserve"> (God created out of nothing but everything else is created out of what God created) (Colossians 1:16)</w:t>
-      </w:r>
-    </w:p>
-    <w:p/>
-    <w:p>
-      <w:r>
-        <w:t>Christian answer is not to run from technology</w:t>
-      </w:r>
-      <w:r>
-        <w:t xml:space="preserve"> (Proverbs 30:19)</w:t>
+      <w:r>
+        <w:t xml:space="preserve"> Proverbs tells of </w:t>
+      </w:r>
+      <w:r>
+        <w:t>an eagle in the air being just as wonderful as a ship in the midst of the sea (Proverbs 30:18-19, ESV). Technology encompasses more than just Facebook, or even computers in general. Technology refers to everything man has created from what God has created. It is not Biblical to reject a part of God’s creation when God referred to the entirety of his creation as good (Genesis 1:31, ESV).</w:t>
       </w:r>
     </w:p>
     <w:p>
@@ -2855,6 +2893,22 @@
       </w:pPr>
       <w:r>
         <w:t>Conclusion</w:t>
+      </w:r>
+    </w:p>
+    <w:p>
+      <w:pPr>
+        <w:ind w:firstLine="202"/>
+      </w:pPr>
+      <w:r>
+        <w:t>The Vulnerable .NET App created for this project demonstrates three of the most dangerous cyber-attacks threatening the modern internet. The different security settings of the VDNA allow developers to see the benefits of taking the extra steps to write secure code. Frameworks will continue to be used to build the modern internet so it is important for developers to understand how to write secure applications in the context of those frameworks.</w:t>
+      </w:r>
+    </w:p>
+    <w:p>
+      <w:pPr>
+        <w:ind w:firstLine="202"/>
+      </w:pPr>
+      <w:r>
+        <w:t xml:space="preserve">There are many ways this project can be expanded. More attacks can be added and more ways of doing the three attacks shown can be added. Most significantly, other versions of the application can be written in other frameworks, with the ultimate goal of providing a test application for every framework to help developers of all backgrounds understand the difference between a web application and a secure web application. </w:t>
       </w:r>
     </w:p>
     <w:p>
@@ -2920,15 +2974,7 @@
         <w:pStyle w:val="References"/>
       </w:pPr>
       <w:r>
-        <w:t xml:space="preserve">J. Williams and D. </w:t>
-      </w:r>
-      <w:proofErr w:type="spellStart"/>
-      <w:r>
-        <w:t>Wichers</w:t>
-      </w:r>
-      <w:proofErr w:type="spellEnd"/>
-      <w:r>
-        <w:t xml:space="preserve">. OWASP top 10 2013: The Ten Most Critical Web Application Security Risks. </w:t>
+        <w:t xml:space="preserve">J. Williams and D. Wichers. OWASP top 10 2013: The Ten Most Critical Web Application Security Risks. </w:t>
       </w:r>
       <w:r>
         <w:rPr>
@@ -3074,7 +3120,7 @@
       <w:rPr>
         <w:noProof/>
       </w:rPr>
-      <w:t>4</w:t>
+      <w:t>1</w:t>
     </w:r>
     <w:r>
       <w:fldChar w:fldCharType="end"/>
@@ -6229,7 +6275,7 @@
 </file>
 
 <file path=customXml/itemProps1.xml><?xml version="1.0" encoding="utf-8"?>
-<ds:datastoreItem xmlns:ds="http://schemas.openxmlformats.org/officeDocument/2006/customXml" ds:itemID="{467B0F32-3D46-463B-A888-7448E5220E59}">
+<ds:datastoreItem xmlns:ds="http://schemas.openxmlformats.org/officeDocument/2006/customXml" ds:itemID="{89364DCA-8EBA-4B9C-8388-AABAD8AA4669}">
   <ds:schemaRefs>
     <ds:schemaRef ds:uri="http://schemas.openxmlformats.org/officeDocument/2006/bibliography"/>
   </ds:schemaRefs>

</xml_diff>

<commit_message>
Removed reference to THC-Hydra script until debug
</commit_message>
<xml_diff>
--- a/Bachelor's Thesis.docx
+++ b/Bachelor's Thesis.docx
@@ -541,8 +541,13 @@
       <w:r>
         <w:t xml:space="preserve">the </w:t>
       </w:r>
-      <w:r>
-        <w:t>Vulnerable .NET App (VDNA).</w:t>
+      <w:proofErr w:type="gramStart"/>
+      <w:r>
+        <w:t>Vulnerable</w:t>
+      </w:r>
+      <w:proofErr w:type="gramEnd"/>
+      <w:r>
+        <w:t xml:space="preserve"> .NET App (VDNA).</w:t>
       </w:r>
     </w:p>
     <w:p/>
@@ -1451,7 +1456,6 @@
       </w:pPr>
     </w:p>
     <w:p>
-      <w:bookmarkStart w:id="1" w:name="_GoBack"/>
       <w:r>
         <w:rPr>
           <w:noProof/>
@@ -1498,7 +1502,6 @@
           </wp:inline>
         </w:drawing>
       </w:r>
-      <w:bookmarkEnd w:id="1"/>
     </w:p>
     <w:p/>
     <w:p>
@@ -1544,7 +1547,15 @@
         <w:t>an</w:t>
       </w:r>
       <w:r>
-        <w:t xml:space="preserve"> email address) and password with which they can log in. The SecuritySettings table stores two strings, “low” and “high”, to tell the attack pages how difficult to make each attack. An admin user is created by default and every other registered user has user-level permissions.</w:t>
+        <w:t xml:space="preserve"> email address) and password with which they can log in. The </w:t>
+      </w:r>
+      <w:proofErr w:type="spellStart"/>
+      <w:r>
+        <w:t>SecuritySettings</w:t>
+      </w:r>
+      <w:proofErr w:type="spellEnd"/>
+      <w:r>
+        <w:t xml:space="preserve"> table stores two strings, “low” and “high”, to tell the attack pages how difficult to make each attack. An admin user is created by default and every other registered user has user-level permissions.</w:t>
       </w:r>
     </w:p>
     <w:p>
@@ -1584,11 +1595,16 @@
         <w:t xml:space="preserve"> to the user depending on the page they are on. The views also provide an interface through which </w:t>
       </w:r>
       <w:r>
-        <w:t>the user can conduct the attacks.</w:t>
-      </w:r>
+        <w:t>the user can conduct the attacks</w:t>
+      </w:r>
+      <w:proofErr w:type="gramStart"/>
       <w:r>
         <w:t>.</w:t>
       </w:r>
+      <w:r>
+        <w:t>.</w:t>
+      </w:r>
+      <w:proofErr w:type="gramEnd"/>
     </w:p>
     <w:p>
       <w:pPr>
@@ -1694,7 +1710,15 @@
         <w:t>,</w:t>
       </w:r>
       <w:r>
-        <w:t xml:space="preserve"> leaving the application vulnerable to SQL Injection. If the security is set to high, a DBContext object is used to update the database through the credit card model. </w:t>
+        <w:t xml:space="preserve"> leaving the application vulnerable to SQL Injection. If the security is set to high, a </w:t>
+      </w:r>
+      <w:proofErr w:type="spellStart"/>
+      <w:r>
+        <w:t>DBContext</w:t>
+      </w:r>
+      <w:proofErr w:type="spellEnd"/>
+      <w:r>
+        <w:t xml:space="preserve"> object is used to update the database through the credit card model. </w:t>
       </w:r>
     </w:p>
     <w:p/>
@@ -1782,7 +1806,15 @@
         <w:ind w:firstLine="202"/>
       </w:pPr>
       <w:r>
-        <w:t>The test cases in table one are used to demonstrate the benefit of using DBContext over a SQL</w:t>
+        <w:t xml:space="preserve">The test cases in table one are used to demonstrate the benefit of using </w:t>
+      </w:r>
+      <w:proofErr w:type="spellStart"/>
+      <w:r>
+        <w:t>DBContext</w:t>
+      </w:r>
+      <w:proofErr w:type="spellEnd"/>
+      <w:r>
+        <w:t xml:space="preserve"> over a SQL</w:t>
       </w:r>
       <w:r>
         <w:t xml:space="preserve"> c</w:t>
@@ -2037,7 +2069,15 @@
               <w:t xml:space="preserve">1111222233334444', '111', '20160801'); </w:t>
             </w:r>
             <w:r>
-              <w:t xml:space="preserve">DROP TABLE CreditCards; </w:t>
+              <w:t xml:space="preserve">DROP TABLE </w:t>
+            </w:r>
+            <w:proofErr w:type="spellStart"/>
+            <w:r>
+              <w:t>CreditCards</w:t>
+            </w:r>
+            <w:proofErr w:type="spellEnd"/>
+            <w:r>
+              <w:t xml:space="preserve">; </w:t>
             </w:r>
             <w:r>
               <w:t>--</w:t>
@@ -2484,7 +2524,15 @@
         <w:t>istrator</w:t>
       </w:r>
       <w:r>
-        <w:t xml:space="preserve"> password is “mockingjay”; a weak password. When the security level is high, the admin password is “</w:t>
+        <w:t xml:space="preserve"> password is “</w:t>
+      </w:r>
+      <w:proofErr w:type="spellStart"/>
+      <w:r>
+        <w:t>mockingjay</w:t>
+      </w:r>
+      <w:proofErr w:type="spellEnd"/>
+      <w:r>
+        <w:t>”; a weak password. When the security level is high, the admin password is “</w:t>
       </w:r>
       <w:r>
         <w:t>q1S2@fXZETG9433!2</w:t>
@@ -2611,19 +2659,24 @@
         <w:t xml:space="preserve">It is typically a last resort, but when hackers decide to take </w:t>
       </w:r>
       <w:r>
-        <w:t xml:space="preserve">a </w:t>
-      </w:r>
-      <w:r>
-        <w:t xml:space="preserve"> brute-force approach, a strong password is the best defense. Malicious users have multiple tools at their disposal to brute-force login forms. The tool used to demonstrate the brute-force attack is THC-Hydra. The included bash script </w:t>
-      </w:r>
-      <w:r>
-        <w:t xml:space="preserve">Hydra.sh </w:t>
-      </w:r>
-      <w:r>
-        <w:t>can be run on any Linux machine with THC-Hydra installed.</w:t>
-      </w:r>
-      <w:r>
-        <w:t xml:space="preserve"> The results of the script running against the VDNA are shown in table three.</w:t>
+        <w:t>a brute</w:t>
+      </w:r>
+      <w:r>
+        <w:t xml:space="preserve">-force approach, a strong password is the best defense. Malicious users have multiple tools at their disposal to brute-force login forms. The tool used to </w:t>
+      </w:r>
+      <w:bookmarkStart w:id="1" w:name="_GoBack"/>
+      <w:bookmarkEnd w:id="1"/>
+      <w:r>
+        <w:t xml:space="preserve">demonstrate the brute-force attack is THC-Hydra. </w:t>
+      </w:r>
+      <w:r>
+        <w:t xml:space="preserve">The results of </w:t>
+      </w:r>
+      <w:r>
+        <w:t>THC-Hydra</w:t>
+      </w:r>
+      <w:r>
+        <w:t xml:space="preserve"> running against the VDNA are shown in table three.</w:t>
       </w:r>
     </w:p>
     <w:p/>
@@ -2696,7 +2749,11 @@
           <w:tcPr>
             <w:tcW w:w="2628" w:type="dxa"/>
           </w:tcPr>
-          <w:p/>
+          <w:p>
+            <w:r>
+              <w:t>Under 1 minute</w:t>
+            </w:r>
+          </w:p>
         </w:tc>
       </w:tr>
       <w:tr>
@@ -2739,7 +2796,31 @@
         <w:rPr>
           <w:b/>
         </w:rPr>
-        <w:t>Table 3: The included script Hydra.sh executes an attack against the VDNA using THC-Hydra, a brute-force attack tool. This table shows what happens when security is set to low compared to high.</w:t>
+        <w:t xml:space="preserve">Table 3: </w:t>
+      </w:r>
+      <w:r>
+        <w:rPr>
+          <w:b/>
+        </w:rPr>
+        <w:t>Using THC-Hydra</w:t>
+      </w:r>
+      <w:r>
+        <w:rPr>
+          <w:b/>
+        </w:rPr>
+        <w:t>, a brute-force attack tool</w:t>
+      </w:r>
+      <w:r>
+        <w:rPr>
+          <w:b/>
+        </w:rPr>
+        <w:t>, yielded the following results</w:t>
+      </w:r>
+      <w:r>
+        <w:rPr>
+          <w:b/>
+        </w:rPr>
+        <w:t xml:space="preserve">. </w:t>
       </w:r>
     </w:p>
     <w:p>
@@ -2852,10 +2933,7 @@
         <w:t>It is important to note that the</w:t>
       </w:r>
       <w:r>
-        <w:t xml:space="preserve"> virtual world is not a distinct world from the </w:t>
-      </w:r>
-      <w:r>
-        <w:t>physical. Cyberspace exists as an extension of the physical world</w:t>
+        <w:t xml:space="preserve"> virtual world is not a distinct world from the physical. Cyberspace exists as an extension of the physical world</w:t>
       </w:r>
       <w:r>
         <w:t xml:space="preserve"> as it is sustained by the servers, wires, and components that exist in the physical world. Paul wrote to the Colossian church that “</w:t>
@@ -2867,7 +2945,10 @@
         <w:t>[God]</w:t>
       </w:r>
       <w:r>
-        <w:t xml:space="preserve"> all things were created, in heaven and on earth, visible and invisible</w:t>
+        <w:t xml:space="preserve"> all things were created, in heaven and </w:t>
+      </w:r>
+      <w:r>
+        <w:t>on earth, visible and invisible</w:t>
       </w:r>
       <w:r>
         <w:t>” (Colossians 1:16, ESV). The virtual world is in God’s domain just as much as the physical world, therefore Biblical principles apply the same.</w:t>
@@ -2974,7 +3055,15 @@
         <w:pStyle w:val="References"/>
       </w:pPr>
       <w:r>
-        <w:t xml:space="preserve">J. Williams and D. Wichers. OWASP top 10 2013: The Ten Most Critical Web Application Security Risks. </w:t>
+        <w:t xml:space="preserve">J. Williams and D. </w:t>
+      </w:r>
+      <w:proofErr w:type="spellStart"/>
+      <w:r>
+        <w:t>Wichers</w:t>
+      </w:r>
+      <w:proofErr w:type="spellEnd"/>
+      <w:r>
+        <w:t xml:space="preserve">. OWASP top 10 2013: The Ten Most Critical Web Application Security Risks. </w:t>
       </w:r>
       <w:r>
         <w:rPr>
@@ -3120,7 +3209,7 @@
       <w:rPr>
         <w:noProof/>
       </w:rPr>
-      <w:t>1</w:t>
+      <w:t>5</w:t>
     </w:r>
     <w:r>
       <w:fldChar w:fldCharType="end"/>
@@ -6275,7 +6364,7 @@
 </file>
 
 <file path=customXml/itemProps1.xml><?xml version="1.0" encoding="utf-8"?>
-<ds:datastoreItem xmlns:ds="http://schemas.openxmlformats.org/officeDocument/2006/customXml" ds:itemID="{89364DCA-8EBA-4B9C-8388-AABAD8AA4669}">
+<ds:datastoreItem xmlns:ds="http://schemas.openxmlformats.org/officeDocument/2006/customXml" ds:itemID="{F7D18D84-22E0-413F-8F3A-B11B8A5A045C}">
   <ds:schemaRefs>
     <ds:schemaRef ds:uri="http://schemas.openxmlformats.org/officeDocument/2006/bibliography"/>
   </ds:schemaRefs>

</xml_diff>